<commit_message>
bai nop lai lab 2
</commit_message>
<xml_diff>
--- a/TRẦN THIÊN PHÚ  HTTT2311046.docx
+++ b/TRẦN THIÊN PHÚ  HTTT2311046.docx
@@ -255,12 +255,6 @@
       </w:r>
     </w:p>
     <w:p>
-      <w:pPr>
-        <w:rPr>
-          <w:rFonts w:hint="default"/>
-          <w:lang w:val="vi-VN"/>
-        </w:rPr>
-      </w:pPr>
       <w:r>
         <w:drawing>
           <wp:inline distT="0" distB="0" distL="114300" distR="114300">
@@ -304,8 +298,2504 @@
           </wp:inline>
         </w:drawing>
       </w:r>
+    </w:p>
+    <w:p/>
+    <w:p/>
+    <w:p>
+      <w:pPr>
+        <w:spacing w:before="100" w:beforeAutospacing="1" w:after="0" w:line="240" w:lineRule="auto"/>
+        <w:rPr>
+          <w:rFonts w:ascii="Times New Roman" w:hAnsi="Times New Roman" w:eastAsia="Times New Roman" w:cs="Times New Roman"/>
+          <w:color w:val="1B1C1D"/>
+          <w:sz w:val="24"/>
+          <w:szCs w:val="24"/>
+        </w:rPr>
+      </w:pPr>
+      <w:r>
+        <w:rPr>
+          <w:rFonts w:ascii="Times New Roman" w:hAnsi="Times New Roman" w:eastAsia="Times New Roman" w:cs="Times New Roman"/>
+          <w:b/>
+          <w:bCs/>
+          <w:color w:val="1B1C1D"/>
+          <w:sz w:val="24"/>
+          <w:szCs w:val="24"/>
+        </w:rPr>
+        <w:t xml:space="preserve">Bảng Báo Cáo Đánh Giá Lỗ Hổng </w:t>
+      </w:r>
+    </w:p>
+    <w:tbl>
+      <w:tblPr>
+        <w:tblStyle w:val="3"/>
+        <w:tblW w:w="0" w:type="auto"/>
+        <w:tblCellSpacing w:w="15" w:type="dxa"/>
+        <w:tblInd w:w="0" w:type="dxa"/>
+        <w:tblLayout w:type="autofit"/>
+        <w:tblCellMar>
+          <w:top w:w="0" w:type="dxa"/>
+          <w:left w:w="0" w:type="dxa"/>
+          <w:bottom w:w="0" w:type="dxa"/>
+          <w:right w:w="0" w:type="dxa"/>
+        </w:tblCellMar>
+      </w:tblPr>
+      <w:tblGrid>
+        <w:gridCol w:w="862"/>
+        <w:gridCol w:w="1860"/>
+        <w:gridCol w:w="2052"/>
+        <w:gridCol w:w="1278"/>
+        <w:gridCol w:w="2704"/>
+      </w:tblGrid>
+      <w:tr>
+        <w:tblPrEx>
+          <w:tblCellMar>
+            <w:top w:w="0" w:type="dxa"/>
+            <w:left w:w="0" w:type="dxa"/>
+            <w:bottom w:w="0" w:type="dxa"/>
+            <w:right w:w="0" w:type="dxa"/>
+          </w:tblCellMar>
+        </w:tblPrEx>
+        <w:trPr>
+          <w:tblHeader/>
+          <w:tblCellSpacing w:w="15" w:type="dxa"/>
+        </w:trPr>
+        <w:tc>
+          <w:tcPr>
+            <w:tcW w:w="0" w:type="auto"/>
+            <w:tcBorders>
+              <w:top w:val="single" w:color="auto" w:sz="6" w:space="0"/>
+              <w:left w:val="single" w:color="auto" w:sz="6" w:space="0"/>
+              <w:bottom w:val="single" w:color="auto" w:sz="6" w:space="0"/>
+              <w:right w:val="single" w:color="auto" w:sz="6" w:space="0"/>
+            </w:tcBorders>
+            <w:tcMar>
+              <w:top w:w="120" w:type="dxa"/>
+              <w:left w:w="180" w:type="dxa"/>
+              <w:bottom w:w="120" w:type="dxa"/>
+              <w:right w:w="180" w:type="dxa"/>
+            </w:tcMar>
+            <w:vAlign w:val="center"/>
+          </w:tcPr>
+          <w:p>
+            <w:pPr>
+              <w:spacing w:before="100" w:beforeAutospacing="1" w:after="100" w:afterAutospacing="1" w:line="240" w:lineRule="auto"/>
+              <w:rPr>
+                <w:rFonts w:ascii="Times New Roman" w:hAnsi="Times New Roman" w:eastAsia="Times New Roman" w:cs="Times New Roman"/>
+                <w:color w:val="1B1C1D"/>
+                <w:sz w:val="24"/>
+                <w:szCs w:val="24"/>
+              </w:rPr>
+            </w:pPr>
+            <w:r>
+              <w:rPr>
+                <w:rFonts w:ascii="Times New Roman" w:hAnsi="Times New Roman" w:eastAsia="Times New Roman" w:cs="Times New Roman"/>
+                <w:color w:val="1B1C1D"/>
+                <w:sz w:val="24"/>
+                <w:szCs w:val="24"/>
+              </w:rPr>
+              <w:t>STT</w:t>
+            </w:r>
+          </w:p>
+        </w:tc>
+        <w:tc>
+          <w:tcPr>
+            <w:tcW w:w="0" w:type="auto"/>
+            <w:tcBorders>
+              <w:top w:val="single" w:color="auto" w:sz="6" w:space="0"/>
+              <w:left w:val="single" w:color="auto" w:sz="6" w:space="0"/>
+              <w:bottom w:val="single" w:color="auto" w:sz="6" w:space="0"/>
+              <w:right w:val="single" w:color="auto" w:sz="6" w:space="0"/>
+            </w:tcBorders>
+            <w:tcMar>
+              <w:top w:w="120" w:type="dxa"/>
+              <w:left w:w="180" w:type="dxa"/>
+              <w:bottom w:w="120" w:type="dxa"/>
+              <w:right w:w="180" w:type="dxa"/>
+            </w:tcMar>
+            <w:vAlign w:val="center"/>
+          </w:tcPr>
+          <w:p>
+            <w:pPr>
+              <w:spacing w:before="100" w:beforeAutospacing="1" w:after="100" w:afterAutospacing="1" w:line="240" w:lineRule="auto"/>
+              <w:rPr>
+                <w:rFonts w:ascii="Times New Roman" w:hAnsi="Times New Roman" w:eastAsia="Times New Roman" w:cs="Times New Roman"/>
+                <w:color w:val="1B1C1D"/>
+                <w:sz w:val="24"/>
+                <w:szCs w:val="24"/>
+              </w:rPr>
+            </w:pPr>
+            <w:r>
+              <w:rPr>
+                <w:rFonts w:ascii="Times New Roman" w:hAnsi="Times New Roman" w:eastAsia="Times New Roman" w:cs="Times New Roman"/>
+                <w:color w:val="1B1C1D"/>
+                <w:sz w:val="24"/>
+                <w:szCs w:val="24"/>
+              </w:rPr>
+              <w:t>Điểm yếu bảo mật</w:t>
+            </w:r>
+          </w:p>
+        </w:tc>
+        <w:tc>
+          <w:tcPr>
+            <w:tcW w:w="0" w:type="auto"/>
+            <w:tcBorders>
+              <w:top w:val="single" w:color="auto" w:sz="6" w:space="0"/>
+              <w:left w:val="single" w:color="auto" w:sz="6" w:space="0"/>
+              <w:bottom w:val="single" w:color="auto" w:sz="6" w:space="0"/>
+              <w:right w:val="single" w:color="auto" w:sz="6" w:space="0"/>
+            </w:tcBorders>
+            <w:tcMar>
+              <w:top w:w="120" w:type="dxa"/>
+              <w:left w:w="180" w:type="dxa"/>
+              <w:bottom w:w="120" w:type="dxa"/>
+              <w:right w:w="180" w:type="dxa"/>
+            </w:tcMar>
+            <w:vAlign w:val="center"/>
+          </w:tcPr>
+          <w:p>
+            <w:pPr>
+              <w:spacing w:before="100" w:beforeAutospacing="1" w:after="100" w:afterAutospacing="1" w:line="240" w:lineRule="auto"/>
+              <w:rPr>
+                <w:rFonts w:ascii="Times New Roman" w:hAnsi="Times New Roman" w:eastAsia="Times New Roman" w:cs="Times New Roman"/>
+                <w:color w:val="1B1C1D"/>
+                <w:sz w:val="24"/>
+                <w:szCs w:val="24"/>
+              </w:rPr>
+            </w:pPr>
+            <w:r>
+              <w:rPr>
+                <w:rFonts w:ascii="Times New Roman" w:hAnsi="Times New Roman" w:eastAsia="Times New Roman" w:cs="Times New Roman"/>
+                <w:color w:val="1B1C1D"/>
+                <w:sz w:val="24"/>
+                <w:szCs w:val="24"/>
+              </w:rPr>
+              <w:t>Mô tả ngắn gọn</w:t>
+            </w:r>
+          </w:p>
+        </w:tc>
+        <w:tc>
+          <w:tcPr>
+            <w:tcW w:w="0" w:type="auto"/>
+            <w:tcBorders>
+              <w:top w:val="single" w:color="auto" w:sz="6" w:space="0"/>
+              <w:left w:val="single" w:color="auto" w:sz="6" w:space="0"/>
+              <w:bottom w:val="single" w:color="auto" w:sz="6" w:space="0"/>
+              <w:right w:val="single" w:color="auto" w:sz="6" w:space="0"/>
+            </w:tcBorders>
+            <w:tcMar>
+              <w:top w:w="120" w:type="dxa"/>
+              <w:left w:w="180" w:type="dxa"/>
+              <w:bottom w:w="120" w:type="dxa"/>
+              <w:right w:w="180" w:type="dxa"/>
+            </w:tcMar>
+            <w:vAlign w:val="center"/>
+          </w:tcPr>
+          <w:p>
+            <w:pPr>
+              <w:spacing w:before="100" w:beforeAutospacing="1" w:after="100" w:afterAutospacing="1" w:line="240" w:lineRule="auto"/>
+              <w:rPr>
+                <w:rFonts w:ascii="Times New Roman" w:hAnsi="Times New Roman" w:eastAsia="Times New Roman" w:cs="Times New Roman"/>
+                <w:color w:val="1B1C1D"/>
+                <w:sz w:val="24"/>
+                <w:szCs w:val="24"/>
+              </w:rPr>
+            </w:pPr>
+            <w:r>
+              <w:rPr>
+                <w:rFonts w:ascii="Times New Roman" w:hAnsi="Times New Roman" w:eastAsia="Times New Roman" w:cs="Times New Roman"/>
+                <w:color w:val="1B1C1D"/>
+                <w:sz w:val="24"/>
+                <w:szCs w:val="24"/>
+              </w:rPr>
+              <w:t>Mức độ nghiêm trọng</w:t>
+            </w:r>
+          </w:p>
+        </w:tc>
+        <w:tc>
+          <w:tcPr>
+            <w:tcW w:w="0" w:type="auto"/>
+            <w:tcBorders>
+              <w:top w:val="single" w:color="auto" w:sz="6" w:space="0"/>
+              <w:left w:val="single" w:color="auto" w:sz="6" w:space="0"/>
+              <w:bottom w:val="single" w:color="auto" w:sz="6" w:space="0"/>
+              <w:right w:val="single" w:color="auto" w:sz="6" w:space="0"/>
+            </w:tcBorders>
+            <w:tcMar>
+              <w:top w:w="120" w:type="dxa"/>
+              <w:left w:w="180" w:type="dxa"/>
+              <w:bottom w:w="120" w:type="dxa"/>
+              <w:right w:w="180" w:type="dxa"/>
+            </w:tcMar>
+            <w:vAlign w:val="center"/>
+          </w:tcPr>
+          <w:p>
+            <w:pPr>
+              <w:spacing w:before="100" w:beforeAutospacing="1" w:after="100" w:afterAutospacing="1" w:line="240" w:lineRule="auto"/>
+              <w:rPr>
+                <w:rFonts w:ascii="Times New Roman" w:hAnsi="Times New Roman" w:eastAsia="Times New Roman" w:cs="Times New Roman"/>
+                <w:color w:val="1B1C1D"/>
+                <w:sz w:val="24"/>
+                <w:szCs w:val="24"/>
+              </w:rPr>
+            </w:pPr>
+            <w:r>
+              <w:rPr>
+                <w:rFonts w:ascii="Times New Roman" w:hAnsi="Times New Roman" w:eastAsia="Times New Roman" w:cs="Times New Roman"/>
+                <w:color w:val="1B1C1D"/>
+                <w:sz w:val="24"/>
+                <w:szCs w:val="24"/>
+              </w:rPr>
+              <w:t>Công cụ sử dụng</w:t>
+            </w:r>
+          </w:p>
+        </w:tc>
+      </w:tr>
+      <w:tr>
+        <w:tblPrEx>
+          <w:tblCellMar>
+            <w:top w:w="0" w:type="dxa"/>
+            <w:left w:w="0" w:type="dxa"/>
+            <w:bottom w:w="0" w:type="dxa"/>
+            <w:right w:w="0" w:type="dxa"/>
+          </w:tblCellMar>
+        </w:tblPrEx>
+        <w:trPr>
+          <w:tblCellSpacing w:w="15" w:type="dxa"/>
+        </w:trPr>
+        <w:tc>
+          <w:tcPr>
+            <w:tcW w:w="0" w:type="auto"/>
+            <w:tcBorders>
+              <w:top w:val="single" w:color="auto" w:sz="6" w:space="0"/>
+              <w:left w:val="single" w:color="auto" w:sz="6" w:space="0"/>
+              <w:bottom w:val="single" w:color="auto" w:sz="6" w:space="0"/>
+              <w:right w:val="single" w:color="auto" w:sz="6" w:space="0"/>
+            </w:tcBorders>
+            <w:tcMar>
+              <w:top w:w="120" w:type="dxa"/>
+              <w:left w:w="180" w:type="dxa"/>
+              <w:bottom w:w="120" w:type="dxa"/>
+              <w:right w:w="180" w:type="dxa"/>
+            </w:tcMar>
+            <w:vAlign w:val="center"/>
+          </w:tcPr>
+          <w:p>
+            <w:pPr>
+              <w:spacing w:before="100" w:beforeAutospacing="1" w:after="100" w:afterAutospacing="1" w:line="240" w:lineRule="auto"/>
+              <w:rPr>
+                <w:rFonts w:ascii="Times New Roman" w:hAnsi="Times New Roman" w:eastAsia="Times New Roman" w:cs="Times New Roman"/>
+                <w:color w:val="1B1C1D"/>
+                <w:sz w:val="24"/>
+                <w:szCs w:val="24"/>
+              </w:rPr>
+            </w:pPr>
+            <w:r>
+              <w:rPr>
+                <w:rFonts w:ascii="Times New Roman" w:hAnsi="Times New Roman" w:eastAsia="Times New Roman" w:cs="Times New Roman"/>
+                <w:color w:val="1B1C1D"/>
+                <w:sz w:val="24"/>
+                <w:szCs w:val="24"/>
+              </w:rPr>
+              <w:t>1</w:t>
+            </w:r>
+          </w:p>
+        </w:tc>
+        <w:tc>
+          <w:tcPr>
+            <w:tcW w:w="0" w:type="auto"/>
+            <w:tcBorders>
+              <w:top w:val="single" w:color="auto" w:sz="6" w:space="0"/>
+              <w:left w:val="single" w:color="auto" w:sz="6" w:space="0"/>
+              <w:bottom w:val="single" w:color="auto" w:sz="6" w:space="0"/>
+              <w:right w:val="single" w:color="auto" w:sz="6" w:space="0"/>
+            </w:tcBorders>
+            <w:tcMar>
+              <w:top w:w="120" w:type="dxa"/>
+              <w:left w:w="180" w:type="dxa"/>
+              <w:bottom w:w="120" w:type="dxa"/>
+              <w:right w:w="180" w:type="dxa"/>
+            </w:tcMar>
+            <w:vAlign w:val="center"/>
+          </w:tcPr>
+          <w:p>
+            <w:pPr>
+              <w:spacing w:before="100" w:beforeAutospacing="1" w:after="100" w:afterAutospacing="1" w:line="240" w:lineRule="auto"/>
+              <w:rPr>
+                <w:rFonts w:ascii="Times New Roman" w:hAnsi="Times New Roman" w:eastAsia="Times New Roman" w:cs="Times New Roman"/>
+                <w:color w:val="1B1C1D"/>
+                <w:sz w:val="24"/>
+                <w:szCs w:val="24"/>
+              </w:rPr>
+            </w:pPr>
+            <w:r>
+              <w:rPr>
+                <w:rFonts w:ascii="Times New Roman" w:hAnsi="Times New Roman" w:eastAsia="Times New Roman" w:cs="Times New Roman"/>
+                <w:color w:val="1B1C1D"/>
+                <w:sz w:val="24"/>
+                <w:szCs w:val="24"/>
+              </w:rPr>
+              <w:t>SQL Injection</w:t>
+            </w:r>
+          </w:p>
+        </w:tc>
+        <w:tc>
+          <w:tcPr>
+            <w:tcW w:w="0" w:type="auto"/>
+            <w:tcBorders>
+              <w:top w:val="single" w:color="auto" w:sz="6" w:space="0"/>
+              <w:left w:val="single" w:color="auto" w:sz="6" w:space="0"/>
+              <w:bottom w:val="single" w:color="auto" w:sz="6" w:space="0"/>
+              <w:right w:val="single" w:color="auto" w:sz="6" w:space="0"/>
+            </w:tcBorders>
+            <w:tcMar>
+              <w:top w:w="120" w:type="dxa"/>
+              <w:left w:w="180" w:type="dxa"/>
+              <w:bottom w:w="120" w:type="dxa"/>
+              <w:right w:w="180" w:type="dxa"/>
+            </w:tcMar>
+            <w:vAlign w:val="center"/>
+          </w:tcPr>
+          <w:p>
+            <w:pPr>
+              <w:spacing w:before="100" w:beforeAutospacing="1" w:after="100" w:afterAutospacing="1" w:line="240" w:lineRule="auto"/>
+              <w:rPr>
+                <w:rFonts w:ascii="Times New Roman" w:hAnsi="Times New Roman" w:eastAsia="Times New Roman" w:cs="Times New Roman"/>
+                <w:color w:val="1B1C1D"/>
+                <w:sz w:val="24"/>
+                <w:szCs w:val="24"/>
+              </w:rPr>
+            </w:pPr>
+            <w:r>
+              <w:rPr>
+                <w:rFonts w:ascii="Times New Roman" w:hAnsi="Times New Roman" w:eastAsia="Times New Roman" w:cs="Times New Roman"/>
+                <w:color w:val="1B1C1D"/>
+                <w:sz w:val="24"/>
+                <w:szCs w:val="24"/>
+              </w:rPr>
+              <w:t>Chèn lệnh SQL độc hại để truy xuất/sửa đổi/xóa dữ liệu CSDL, hoặc kiểm soát máy chủ CSDL.</w:t>
+            </w:r>
+          </w:p>
+        </w:tc>
+        <w:tc>
+          <w:tcPr>
+            <w:tcW w:w="0" w:type="auto"/>
+            <w:tcBorders>
+              <w:top w:val="single" w:color="auto" w:sz="6" w:space="0"/>
+              <w:left w:val="single" w:color="auto" w:sz="6" w:space="0"/>
+              <w:bottom w:val="single" w:color="auto" w:sz="6" w:space="0"/>
+              <w:right w:val="single" w:color="auto" w:sz="6" w:space="0"/>
+            </w:tcBorders>
+            <w:tcMar>
+              <w:top w:w="120" w:type="dxa"/>
+              <w:left w:w="180" w:type="dxa"/>
+              <w:bottom w:w="120" w:type="dxa"/>
+              <w:right w:w="180" w:type="dxa"/>
+            </w:tcMar>
+            <w:vAlign w:val="center"/>
+          </w:tcPr>
+          <w:p>
+            <w:pPr>
+              <w:spacing w:before="100" w:beforeAutospacing="1" w:after="100" w:afterAutospacing="1" w:line="240" w:lineRule="auto"/>
+              <w:rPr>
+                <w:rFonts w:ascii="Times New Roman" w:hAnsi="Times New Roman" w:eastAsia="Times New Roman" w:cs="Times New Roman"/>
+                <w:color w:val="1B1C1D"/>
+                <w:sz w:val="24"/>
+                <w:szCs w:val="24"/>
+              </w:rPr>
+            </w:pPr>
+            <w:r>
+              <w:rPr>
+                <w:rFonts w:ascii="Times New Roman" w:hAnsi="Times New Roman" w:eastAsia="Times New Roman" w:cs="Times New Roman"/>
+                <w:color w:val="1B1C1D"/>
+                <w:sz w:val="24"/>
+                <w:szCs w:val="24"/>
+              </w:rPr>
+              <w:t>Critical</w:t>
+            </w:r>
+          </w:p>
+        </w:tc>
+        <w:tc>
+          <w:tcPr>
+            <w:tcW w:w="0" w:type="auto"/>
+            <w:tcBorders>
+              <w:top w:val="single" w:color="auto" w:sz="6" w:space="0"/>
+              <w:left w:val="single" w:color="auto" w:sz="6" w:space="0"/>
+              <w:bottom w:val="single" w:color="auto" w:sz="6" w:space="0"/>
+              <w:right w:val="single" w:color="auto" w:sz="6" w:space="0"/>
+            </w:tcBorders>
+            <w:tcMar>
+              <w:top w:w="120" w:type="dxa"/>
+              <w:left w:w="180" w:type="dxa"/>
+              <w:bottom w:w="120" w:type="dxa"/>
+              <w:right w:w="180" w:type="dxa"/>
+            </w:tcMar>
+            <w:vAlign w:val="center"/>
+          </w:tcPr>
+          <w:p>
+            <w:pPr>
+              <w:spacing w:before="100" w:beforeAutospacing="1" w:after="100" w:afterAutospacing="1" w:line="240" w:lineRule="auto"/>
+              <w:rPr>
+                <w:rFonts w:ascii="Times New Roman" w:hAnsi="Times New Roman" w:eastAsia="Times New Roman" w:cs="Times New Roman"/>
+                <w:color w:val="1B1C1D"/>
+                <w:sz w:val="24"/>
+                <w:szCs w:val="24"/>
+              </w:rPr>
+            </w:pPr>
+            <w:r>
+              <w:rPr>
+                <w:rFonts w:ascii="Times New Roman" w:hAnsi="Times New Roman" w:eastAsia="Times New Roman" w:cs="Times New Roman"/>
+                <w:color w:val="1B1C1D"/>
+                <w:sz w:val="24"/>
+                <w:szCs w:val="24"/>
+              </w:rPr>
+              <w:t>SQLMap, OWASP ZAP, Burp Suite, Acunetix, Nessus</w:t>
+            </w:r>
+          </w:p>
+        </w:tc>
+      </w:tr>
+      <w:tr>
+        <w:tblPrEx>
+          <w:tblCellMar>
+            <w:top w:w="0" w:type="dxa"/>
+            <w:left w:w="0" w:type="dxa"/>
+            <w:bottom w:w="0" w:type="dxa"/>
+            <w:right w:w="0" w:type="dxa"/>
+          </w:tblCellMar>
+        </w:tblPrEx>
+        <w:trPr>
+          <w:tblCellSpacing w:w="15" w:type="dxa"/>
+        </w:trPr>
+        <w:tc>
+          <w:tcPr>
+            <w:tcW w:w="0" w:type="auto"/>
+            <w:tcBorders>
+              <w:top w:val="single" w:color="auto" w:sz="6" w:space="0"/>
+              <w:left w:val="single" w:color="auto" w:sz="6" w:space="0"/>
+              <w:bottom w:val="single" w:color="auto" w:sz="6" w:space="0"/>
+              <w:right w:val="single" w:color="auto" w:sz="6" w:space="0"/>
+            </w:tcBorders>
+            <w:tcMar>
+              <w:top w:w="120" w:type="dxa"/>
+              <w:left w:w="180" w:type="dxa"/>
+              <w:bottom w:w="120" w:type="dxa"/>
+              <w:right w:w="180" w:type="dxa"/>
+            </w:tcMar>
+            <w:vAlign w:val="center"/>
+          </w:tcPr>
+          <w:p>
+            <w:pPr>
+              <w:spacing w:before="100" w:beforeAutospacing="1" w:after="100" w:afterAutospacing="1" w:line="240" w:lineRule="auto"/>
+              <w:rPr>
+                <w:rFonts w:ascii="Times New Roman" w:hAnsi="Times New Roman" w:eastAsia="Times New Roman" w:cs="Times New Roman"/>
+                <w:color w:val="1B1C1D"/>
+                <w:sz w:val="24"/>
+                <w:szCs w:val="24"/>
+              </w:rPr>
+            </w:pPr>
+            <w:r>
+              <w:rPr>
+                <w:rFonts w:ascii="Times New Roman" w:hAnsi="Times New Roman" w:eastAsia="Times New Roman" w:cs="Times New Roman"/>
+                <w:color w:val="1B1C1D"/>
+                <w:sz w:val="24"/>
+                <w:szCs w:val="24"/>
+              </w:rPr>
+              <w:t>2</w:t>
+            </w:r>
+          </w:p>
+        </w:tc>
+        <w:tc>
+          <w:tcPr>
+            <w:tcW w:w="0" w:type="auto"/>
+            <w:tcBorders>
+              <w:top w:val="single" w:color="auto" w:sz="6" w:space="0"/>
+              <w:left w:val="single" w:color="auto" w:sz="6" w:space="0"/>
+              <w:bottom w:val="single" w:color="auto" w:sz="6" w:space="0"/>
+              <w:right w:val="single" w:color="auto" w:sz="6" w:space="0"/>
+            </w:tcBorders>
+            <w:tcMar>
+              <w:top w:w="120" w:type="dxa"/>
+              <w:left w:w="180" w:type="dxa"/>
+              <w:bottom w:w="120" w:type="dxa"/>
+              <w:right w:w="180" w:type="dxa"/>
+            </w:tcMar>
+            <w:vAlign w:val="center"/>
+          </w:tcPr>
+          <w:p>
+            <w:pPr>
+              <w:spacing w:before="100" w:beforeAutospacing="1" w:after="100" w:afterAutospacing="1" w:line="240" w:lineRule="auto"/>
+              <w:rPr>
+                <w:rFonts w:ascii="Times New Roman" w:hAnsi="Times New Roman" w:eastAsia="Times New Roman" w:cs="Times New Roman"/>
+                <w:color w:val="1B1C1D"/>
+                <w:sz w:val="24"/>
+                <w:szCs w:val="24"/>
+              </w:rPr>
+            </w:pPr>
+            <w:r>
+              <w:rPr>
+                <w:rFonts w:ascii="Times New Roman" w:hAnsi="Times New Roman" w:eastAsia="Times New Roman" w:cs="Times New Roman"/>
+                <w:color w:val="1B1C1D"/>
+                <w:sz w:val="24"/>
+                <w:szCs w:val="24"/>
+              </w:rPr>
+              <w:t>Local File Inclusion (LFI)/Path Traversal</w:t>
+            </w:r>
+          </w:p>
+        </w:tc>
+        <w:tc>
+          <w:tcPr>
+            <w:tcW w:w="0" w:type="auto"/>
+            <w:tcBorders>
+              <w:top w:val="single" w:color="auto" w:sz="6" w:space="0"/>
+              <w:left w:val="single" w:color="auto" w:sz="6" w:space="0"/>
+              <w:bottom w:val="single" w:color="auto" w:sz="6" w:space="0"/>
+              <w:right w:val="single" w:color="auto" w:sz="6" w:space="0"/>
+            </w:tcBorders>
+            <w:tcMar>
+              <w:top w:w="120" w:type="dxa"/>
+              <w:left w:w="180" w:type="dxa"/>
+              <w:bottom w:w="120" w:type="dxa"/>
+              <w:right w:w="180" w:type="dxa"/>
+            </w:tcMar>
+            <w:vAlign w:val="center"/>
+          </w:tcPr>
+          <w:p>
+            <w:pPr>
+              <w:spacing w:before="100" w:beforeAutospacing="1" w:after="100" w:afterAutospacing="1" w:line="240" w:lineRule="auto"/>
+              <w:rPr>
+                <w:rFonts w:ascii="Times New Roman" w:hAnsi="Times New Roman" w:eastAsia="Times New Roman" w:cs="Times New Roman"/>
+                <w:color w:val="1B1C1D"/>
+                <w:sz w:val="24"/>
+                <w:szCs w:val="24"/>
+              </w:rPr>
+            </w:pPr>
+            <w:r>
+              <w:rPr>
+                <w:rFonts w:ascii="Times New Roman" w:hAnsi="Times New Roman" w:eastAsia="Times New Roman" w:cs="Times New Roman"/>
+                <w:color w:val="1B1C1D"/>
+                <w:sz w:val="24"/>
+                <w:szCs w:val="24"/>
+              </w:rPr>
+              <w:t>Đọc các tệp nhạy cảm trên hệ thống hoặc thực thi mã độc bằng cách thao túng đường dẫn tệp.</w:t>
+            </w:r>
+          </w:p>
+        </w:tc>
+        <w:tc>
+          <w:tcPr>
+            <w:tcW w:w="0" w:type="auto"/>
+            <w:tcBorders>
+              <w:top w:val="single" w:color="auto" w:sz="6" w:space="0"/>
+              <w:left w:val="single" w:color="auto" w:sz="6" w:space="0"/>
+              <w:bottom w:val="single" w:color="auto" w:sz="6" w:space="0"/>
+              <w:right w:val="single" w:color="auto" w:sz="6" w:space="0"/>
+            </w:tcBorders>
+            <w:tcMar>
+              <w:top w:w="120" w:type="dxa"/>
+              <w:left w:w="180" w:type="dxa"/>
+              <w:bottom w:w="120" w:type="dxa"/>
+              <w:right w:w="180" w:type="dxa"/>
+            </w:tcMar>
+            <w:vAlign w:val="center"/>
+          </w:tcPr>
+          <w:p>
+            <w:pPr>
+              <w:spacing w:before="100" w:beforeAutospacing="1" w:after="100" w:afterAutospacing="1" w:line="240" w:lineRule="auto"/>
+              <w:rPr>
+                <w:rFonts w:ascii="Times New Roman" w:hAnsi="Times New Roman" w:eastAsia="Times New Roman" w:cs="Times New Roman"/>
+                <w:color w:val="1B1C1D"/>
+                <w:sz w:val="24"/>
+                <w:szCs w:val="24"/>
+              </w:rPr>
+            </w:pPr>
+            <w:r>
+              <w:rPr>
+                <w:rFonts w:ascii="Times New Roman" w:hAnsi="Times New Roman" w:eastAsia="Times New Roman" w:cs="Times New Roman"/>
+                <w:color w:val="1B1C1D"/>
+                <w:sz w:val="24"/>
+                <w:szCs w:val="24"/>
+              </w:rPr>
+              <w:t>High</w:t>
+            </w:r>
+          </w:p>
+        </w:tc>
+        <w:tc>
+          <w:tcPr>
+            <w:tcW w:w="0" w:type="auto"/>
+            <w:tcBorders>
+              <w:top w:val="single" w:color="auto" w:sz="6" w:space="0"/>
+              <w:left w:val="single" w:color="auto" w:sz="6" w:space="0"/>
+              <w:bottom w:val="single" w:color="auto" w:sz="6" w:space="0"/>
+              <w:right w:val="single" w:color="auto" w:sz="6" w:space="0"/>
+            </w:tcBorders>
+            <w:tcMar>
+              <w:top w:w="120" w:type="dxa"/>
+              <w:left w:w="180" w:type="dxa"/>
+              <w:bottom w:w="120" w:type="dxa"/>
+              <w:right w:w="180" w:type="dxa"/>
+            </w:tcMar>
+            <w:vAlign w:val="center"/>
+          </w:tcPr>
+          <w:p>
+            <w:pPr>
+              <w:spacing w:before="100" w:beforeAutospacing="1" w:after="100" w:afterAutospacing="1" w:line="240" w:lineRule="auto"/>
+              <w:rPr>
+                <w:rFonts w:ascii="Times New Roman" w:hAnsi="Times New Roman" w:eastAsia="Times New Roman" w:cs="Times New Roman"/>
+                <w:color w:val="1B1C1D"/>
+                <w:sz w:val="24"/>
+                <w:szCs w:val="24"/>
+              </w:rPr>
+            </w:pPr>
+            <w:r>
+              <w:rPr>
+                <w:rFonts w:ascii="Times New Roman" w:hAnsi="Times New Roman" w:eastAsia="Times New Roman" w:cs="Times New Roman"/>
+                <w:color w:val="1B1C1D"/>
+                <w:sz w:val="24"/>
+                <w:szCs w:val="24"/>
+              </w:rPr>
+              <w:t>OWASP ZAP, Burp Suite, Acunetix, Nessus</w:t>
+            </w:r>
+          </w:p>
+        </w:tc>
+      </w:tr>
+      <w:tr>
+        <w:tblPrEx>
+          <w:tblCellMar>
+            <w:top w:w="0" w:type="dxa"/>
+            <w:left w:w="0" w:type="dxa"/>
+            <w:bottom w:w="0" w:type="dxa"/>
+            <w:right w:w="0" w:type="dxa"/>
+          </w:tblCellMar>
+        </w:tblPrEx>
+        <w:trPr>
+          <w:tblCellSpacing w:w="15" w:type="dxa"/>
+        </w:trPr>
+        <w:tc>
+          <w:tcPr>
+            <w:tcW w:w="0" w:type="auto"/>
+            <w:tcBorders>
+              <w:top w:val="single" w:color="auto" w:sz="6" w:space="0"/>
+              <w:left w:val="single" w:color="auto" w:sz="6" w:space="0"/>
+              <w:bottom w:val="single" w:color="auto" w:sz="6" w:space="0"/>
+              <w:right w:val="single" w:color="auto" w:sz="6" w:space="0"/>
+            </w:tcBorders>
+            <w:tcMar>
+              <w:top w:w="120" w:type="dxa"/>
+              <w:left w:w="180" w:type="dxa"/>
+              <w:bottom w:w="120" w:type="dxa"/>
+              <w:right w:w="180" w:type="dxa"/>
+            </w:tcMar>
+            <w:vAlign w:val="center"/>
+          </w:tcPr>
+          <w:p>
+            <w:pPr>
+              <w:spacing w:before="100" w:beforeAutospacing="1" w:after="100" w:afterAutospacing="1" w:line="240" w:lineRule="auto"/>
+              <w:rPr>
+                <w:rFonts w:ascii="Times New Roman" w:hAnsi="Times New Roman" w:eastAsia="Times New Roman" w:cs="Times New Roman"/>
+                <w:color w:val="1B1C1D"/>
+                <w:sz w:val="24"/>
+                <w:szCs w:val="24"/>
+              </w:rPr>
+            </w:pPr>
+            <w:r>
+              <w:rPr>
+                <w:rFonts w:ascii="Times New Roman" w:hAnsi="Times New Roman" w:eastAsia="Times New Roman" w:cs="Times New Roman"/>
+                <w:color w:val="1B1C1D"/>
+                <w:sz w:val="24"/>
+                <w:szCs w:val="24"/>
+              </w:rPr>
+              <w:t>3</w:t>
+            </w:r>
+          </w:p>
+        </w:tc>
+        <w:tc>
+          <w:tcPr>
+            <w:tcW w:w="0" w:type="auto"/>
+            <w:tcBorders>
+              <w:top w:val="single" w:color="auto" w:sz="6" w:space="0"/>
+              <w:left w:val="single" w:color="auto" w:sz="6" w:space="0"/>
+              <w:bottom w:val="single" w:color="auto" w:sz="6" w:space="0"/>
+              <w:right w:val="single" w:color="auto" w:sz="6" w:space="0"/>
+            </w:tcBorders>
+            <w:tcMar>
+              <w:top w:w="120" w:type="dxa"/>
+              <w:left w:w="180" w:type="dxa"/>
+              <w:bottom w:w="120" w:type="dxa"/>
+              <w:right w:w="180" w:type="dxa"/>
+            </w:tcMar>
+            <w:vAlign w:val="center"/>
+          </w:tcPr>
+          <w:p>
+            <w:pPr>
+              <w:spacing w:before="100" w:beforeAutospacing="1" w:after="100" w:afterAutospacing="1" w:line="240" w:lineRule="auto"/>
+              <w:rPr>
+                <w:rFonts w:ascii="Times New Roman" w:hAnsi="Times New Roman" w:eastAsia="Times New Roman" w:cs="Times New Roman"/>
+                <w:color w:val="1B1C1D"/>
+                <w:sz w:val="24"/>
+                <w:szCs w:val="24"/>
+              </w:rPr>
+            </w:pPr>
+            <w:r>
+              <w:rPr>
+                <w:rFonts w:ascii="Times New Roman" w:hAnsi="Times New Roman" w:eastAsia="Times New Roman" w:cs="Times New Roman"/>
+                <w:color w:val="1B1C1D"/>
+                <w:sz w:val="24"/>
+                <w:szCs w:val="24"/>
+              </w:rPr>
+              <w:t>Server Side Request Forgery (SSRF)</w:t>
+            </w:r>
+          </w:p>
+        </w:tc>
+        <w:tc>
+          <w:tcPr>
+            <w:tcW w:w="0" w:type="auto"/>
+            <w:tcBorders>
+              <w:top w:val="single" w:color="auto" w:sz="6" w:space="0"/>
+              <w:left w:val="single" w:color="auto" w:sz="6" w:space="0"/>
+              <w:bottom w:val="single" w:color="auto" w:sz="6" w:space="0"/>
+              <w:right w:val="single" w:color="auto" w:sz="6" w:space="0"/>
+            </w:tcBorders>
+            <w:tcMar>
+              <w:top w:w="120" w:type="dxa"/>
+              <w:left w:w="180" w:type="dxa"/>
+              <w:bottom w:w="120" w:type="dxa"/>
+              <w:right w:w="180" w:type="dxa"/>
+            </w:tcMar>
+            <w:vAlign w:val="center"/>
+          </w:tcPr>
+          <w:p>
+            <w:pPr>
+              <w:spacing w:before="100" w:beforeAutospacing="1" w:after="100" w:afterAutospacing="1" w:line="240" w:lineRule="auto"/>
+              <w:rPr>
+                <w:rFonts w:ascii="Times New Roman" w:hAnsi="Times New Roman" w:eastAsia="Times New Roman" w:cs="Times New Roman"/>
+                <w:color w:val="1B1C1D"/>
+                <w:sz w:val="24"/>
+                <w:szCs w:val="24"/>
+              </w:rPr>
+            </w:pPr>
+            <w:r>
+              <w:rPr>
+                <w:rFonts w:ascii="Times New Roman" w:hAnsi="Times New Roman" w:eastAsia="Times New Roman" w:cs="Times New Roman"/>
+                <w:color w:val="1B1C1D"/>
+                <w:sz w:val="24"/>
+                <w:szCs w:val="24"/>
+              </w:rPr>
+              <w:t>Khiến máy chủ gửi yêu cầu đến tài nguyên nội bộ hoặc bên ngoài, dẫn đến tiết lộ thông tin.</w:t>
+            </w:r>
+          </w:p>
+        </w:tc>
+        <w:tc>
+          <w:tcPr>
+            <w:tcW w:w="0" w:type="auto"/>
+            <w:tcBorders>
+              <w:top w:val="single" w:color="auto" w:sz="6" w:space="0"/>
+              <w:left w:val="single" w:color="auto" w:sz="6" w:space="0"/>
+              <w:bottom w:val="single" w:color="auto" w:sz="6" w:space="0"/>
+              <w:right w:val="single" w:color="auto" w:sz="6" w:space="0"/>
+            </w:tcBorders>
+            <w:tcMar>
+              <w:top w:w="120" w:type="dxa"/>
+              <w:left w:w="180" w:type="dxa"/>
+              <w:bottom w:w="120" w:type="dxa"/>
+              <w:right w:w="180" w:type="dxa"/>
+            </w:tcMar>
+            <w:vAlign w:val="center"/>
+          </w:tcPr>
+          <w:p>
+            <w:pPr>
+              <w:spacing w:before="100" w:beforeAutospacing="1" w:after="100" w:afterAutospacing="1" w:line="240" w:lineRule="auto"/>
+              <w:rPr>
+                <w:rFonts w:ascii="Times New Roman" w:hAnsi="Times New Roman" w:eastAsia="Times New Roman" w:cs="Times New Roman"/>
+                <w:color w:val="1B1C1D"/>
+                <w:sz w:val="24"/>
+                <w:szCs w:val="24"/>
+              </w:rPr>
+            </w:pPr>
+            <w:r>
+              <w:rPr>
+                <w:rFonts w:ascii="Times New Roman" w:hAnsi="Times New Roman" w:eastAsia="Times New Roman" w:cs="Times New Roman"/>
+                <w:color w:val="1B1C1D"/>
+                <w:sz w:val="24"/>
+                <w:szCs w:val="24"/>
+              </w:rPr>
+              <w:t>High</w:t>
+            </w:r>
+          </w:p>
+        </w:tc>
+        <w:tc>
+          <w:tcPr>
+            <w:tcW w:w="0" w:type="auto"/>
+            <w:tcBorders>
+              <w:top w:val="single" w:color="auto" w:sz="6" w:space="0"/>
+              <w:left w:val="single" w:color="auto" w:sz="6" w:space="0"/>
+              <w:bottom w:val="single" w:color="auto" w:sz="6" w:space="0"/>
+              <w:right w:val="single" w:color="auto" w:sz="6" w:space="0"/>
+            </w:tcBorders>
+            <w:tcMar>
+              <w:top w:w="120" w:type="dxa"/>
+              <w:left w:w="180" w:type="dxa"/>
+              <w:bottom w:w="120" w:type="dxa"/>
+              <w:right w:w="180" w:type="dxa"/>
+            </w:tcMar>
+            <w:vAlign w:val="center"/>
+          </w:tcPr>
+          <w:p>
+            <w:pPr>
+              <w:spacing w:before="100" w:beforeAutospacing="1" w:after="100" w:afterAutospacing="1" w:line="240" w:lineRule="auto"/>
+              <w:rPr>
+                <w:rFonts w:ascii="Times New Roman" w:hAnsi="Times New Roman" w:eastAsia="Times New Roman" w:cs="Times New Roman"/>
+                <w:color w:val="1B1C1D"/>
+                <w:sz w:val="24"/>
+                <w:szCs w:val="24"/>
+              </w:rPr>
+            </w:pPr>
+            <w:r>
+              <w:rPr>
+                <w:rFonts w:ascii="Times New Roman" w:hAnsi="Times New Roman" w:eastAsia="Times New Roman" w:cs="Times New Roman"/>
+                <w:color w:val="1B1C1D"/>
+                <w:sz w:val="24"/>
+                <w:szCs w:val="24"/>
+              </w:rPr>
+              <w:t>OWASP ZAP, Burp Suite, Acunetix, Netsparker/Invicti</w:t>
+            </w:r>
+          </w:p>
+        </w:tc>
+      </w:tr>
+      <w:tr>
+        <w:tblPrEx>
+          <w:tblCellMar>
+            <w:top w:w="0" w:type="dxa"/>
+            <w:left w:w="0" w:type="dxa"/>
+            <w:bottom w:w="0" w:type="dxa"/>
+            <w:right w:w="0" w:type="dxa"/>
+          </w:tblCellMar>
+        </w:tblPrEx>
+        <w:trPr>
+          <w:tblCellSpacing w:w="15" w:type="dxa"/>
+        </w:trPr>
+        <w:tc>
+          <w:tcPr>
+            <w:tcW w:w="0" w:type="auto"/>
+            <w:tcBorders>
+              <w:top w:val="single" w:color="auto" w:sz="6" w:space="0"/>
+              <w:left w:val="single" w:color="auto" w:sz="6" w:space="0"/>
+              <w:bottom w:val="single" w:color="auto" w:sz="6" w:space="0"/>
+              <w:right w:val="single" w:color="auto" w:sz="6" w:space="0"/>
+            </w:tcBorders>
+            <w:tcMar>
+              <w:top w:w="120" w:type="dxa"/>
+              <w:left w:w="180" w:type="dxa"/>
+              <w:bottom w:w="120" w:type="dxa"/>
+              <w:right w:w="180" w:type="dxa"/>
+            </w:tcMar>
+            <w:vAlign w:val="center"/>
+          </w:tcPr>
+          <w:p>
+            <w:pPr>
+              <w:spacing w:before="100" w:beforeAutospacing="1" w:after="100" w:afterAutospacing="1" w:line="240" w:lineRule="auto"/>
+              <w:rPr>
+                <w:rFonts w:ascii="Times New Roman" w:hAnsi="Times New Roman" w:eastAsia="Times New Roman" w:cs="Times New Roman"/>
+                <w:color w:val="1B1C1D"/>
+                <w:sz w:val="24"/>
+                <w:szCs w:val="24"/>
+              </w:rPr>
+            </w:pPr>
+            <w:r>
+              <w:rPr>
+                <w:rFonts w:ascii="Times New Roman" w:hAnsi="Times New Roman" w:eastAsia="Times New Roman" w:cs="Times New Roman"/>
+                <w:color w:val="1B1C1D"/>
+                <w:sz w:val="24"/>
+                <w:szCs w:val="24"/>
+              </w:rPr>
+              <w:t>4</w:t>
+            </w:r>
+          </w:p>
+        </w:tc>
+        <w:tc>
+          <w:tcPr>
+            <w:tcW w:w="0" w:type="auto"/>
+            <w:tcBorders>
+              <w:top w:val="single" w:color="auto" w:sz="6" w:space="0"/>
+              <w:left w:val="single" w:color="auto" w:sz="6" w:space="0"/>
+              <w:bottom w:val="single" w:color="auto" w:sz="6" w:space="0"/>
+              <w:right w:val="single" w:color="auto" w:sz="6" w:space="0"/>
+            </w:tcBorders>
+            <w:tcMar>
+              <w:top w:w="120" w:type="dxa"/>
+              <w:left w:w="180" w:type="dxa"/>
+              <w:bottom w:w="120" w:type="dxa"/>
+              <w:right w:w="180" w:type="dxa"/>
+            </w:tcMar>
+            <w:vAlign w:val="center"/>
+          </w:tcPr>
+          <w:p>
+            <w:pPr>
+              <w:spacing w:before="100" w:beforeAutospacing="1" w:after="100" w:afterAutospacing="1" w:line="240" w:lineRule="auto"/>
+              <w:rPr>
+                <w:rFonts w:ascii="Times New Roman" w:hAnsi="Times New Roman" w:eastAsia="Times New Roman" w:cs="Times New Roman"/>
+                <w:color w:val="1B1C1D"/>
+                <w:sz w:val="24"/>
+                <w:szCs w:val="24"/>
+              </w:rPr>
+            </w:pPr>
+            <w:r>
+              <w:rPr>
+                <w:rFonts w:ascii="Times New Roman" w:hAnsi="Times New Roman" w:eastAsia="Times New Roman" w:cs="Times New Roman"/>
+                <w:color w:val="1B1C1D"/>
+                <w:sz w:val="24"/>
+                <w:szCs w:val="24"/>
+              </w:rPr>
+              <w:t>Default/Weak Credentials</w:t>
+            </w:r>
+          </w:p>
+        </w:tc>
+        <w:tc>
+          <w:tcPr>
+            <w:tcW w:w="0" w:type="auto"/>
+            <w:tcBorders>
+              <w:top w:val="single" w:color="auto" w:sz="6" w:space="0"/>
+              <w:left w:val="single" w:color="auto" w:sz="6" w:space="0"/>
+              <w:bottom w:val="single" w:color="auto" w:sz="6" w:space="0"/>
+              <w:right w:val="single" w:color="auto" w:sz="6" w:space="0"/>
+            </w:tcBorders>
+            <w:tcMar>
+              <w:top w:w="120" w:type="dxa"/>
+              <w:left w:w="180" w:type="dxa"/>
+              <w:bottom w:w="120" w:type="dxa"/>
+              <w:right w:w="180" w:type="dxa"/>
+            </w:tcMar>
+            <w:vAlign w:val="center"/>
+          </w:tcPr>
+          <w:p>
+            <w:pPr>
+              <w:spacing w:before="100" w:beforeAutospacing="1" w:after="100" w:afterAutospacing="1" w:line="240" w:lineRule="auto"/>
+              <w:rPr>
+                <w:rFonts w:ascii="Times New Roman" w:hAnsi="Times New Roman" w:eastAsia="Times New Roman" w:cs="Times New Roman"/>
+                <w:color w:val="1B1C1D"/>
+                <w:sz w:val="24"/>
+                <w:szCs w:val="24"/>
+              </w:rPr>
+            </w:pPr>
+            <w:r>
+              <w:rPr>
+                <w:rFonts w:ascii="Times New Roman" w:hAnsi="Times New Roman" w:eastAsia="Times New Roman" w:cs="Times New Roman"/>
+                <w:color w:val="1B1C1D"/>
+                <w:sz w:val="24"/>
+                <w:szCs w:val="24"/>
+              </w:rPr>
+              <w:t>Sử dụng thông tin đăng nhập mặc định hoặc mật khẩu yếu/dễ đoán để truy cập trái phép.</w:t>
+            </w:r>
+          </w:p>
+        </w:tc>
+        <w:tc>
+          <w:tcPr>
+            <w:tcW w:w="0" w:type="auto"/>
+            <w:tcBorders>
+              <w:top w:val="single" w:color="auto" w:sz="6" w:space="0"/>
+              <w:left w:val="single" w:color="auto" w:sz="6" w:space="0"/>
+              <w:bottom w:val="single" w:color="auto" w:sz="6" w:space="0"/>
+              <w:right w:val="single" w:color="auto" w:sz="6" w:space="0"/>
+            </w:tcBorders>
+            <w:tcMar>
+              <w:top w:w="120" w:type="dxa"/>
+              <w:left w:w="180" w:type="dxa"/>
+              <w:bottom w:w="120" w:type="dxa"/>
+              <w:right w:w="180" w:type="dxa"/>
+            </w:tcMar>
+            <w:vAlign w:val="center"/>
+          </w:tcPr>
+          <w:p>
+            <w:pPr>
+              <w:spacing w:before="100" w:beforeAutospacing="1" w:after="100" w:afterAutospacing="1" w:line="240" w:lineRule="auto"/>
+              <w:rPr>
+                <w:rFonts w:ascii="Times New Roman" w:hAnsi="Times New Roman" w:eastAsia="Times New Roman" w:cs="Times New Roman"/>
+                <w:color w:val="1B1C1D"/>
+                <w:sz w:val="24"/>
+                <w:szCs w:val="24"/>
+              </w:rPr>
+            </w:pPr>
+            <w:r>
+              <w:rPr>
+                <w:rFonts w:ascii="Times New Roman" w:hAnsi="Times New Roman" w:eastAsia="Times New Roman" w:cs="Times New Roman"/>
+                <w:color w:val="1B1C1D"/>
+                <w:sz w:val="24"/>
+                <w:szCs w:val="24"/>
+              </w:rPr>
+              <w:t>High</w:t>
+            </w:r>
+          </w:p>
+        </w:tc>
+        <w:tc>
+          <w:tcPr>
+            <w:tcW w:w="0" w:type="auto"/>
+            <w:tcBorders>
+              <w:top w:val="single" w:color="auto" w:sz="6" w:space="0"/>
+              <w:left w:val="single" w:color="auto" w:sz="6" w:space="0"/>
+              <w:bottom w:val="single" w:color="auto" w:sz="6" w:space="0"/>
+              <w:right w:val="single" w:color="auto" w:sz="6" w:space="0"/>
+            </w:tcBorders>
+            <w:tcMar>
+              <w:top w:w="120" w:type="dxa"/>
+              <w:left w:w="180" w:type="dxa"/>
+              <w:bottom w:w="120" w:type="dxa"/>
+              <w:right w:w="180" w:type="dxa"/>
+            </w:tcMar>
+            <w:vAlign w:val="center"/>
+          </w:tcPr>
+          <w:p>
+            <w:pPr>
+              <w:spacing w:before="100" w:beforeAutospacing="1" w:after="100" w:afterAutospacing="1" w:line="240" w:lineRule="auto"/>
+              <w:rPr>
+                <w:rFonts w:ascii="Times New Roman" w:hAnsi="Times New Roman" w:eastAsia="Times New Roman" w:cs="Times New Roman"/>
+                <w:color w:val="1B1C1D"/>
+                <w:sz w:val="24"/>
+                <w:szCs w:val="24"/>
+              </w:rPr>
+            </w:pPr>
+            <w:r>
+              <w:rPr>
+                <w:rFonts w:ascii="Times New Roman" w:hAnsi="Times New Roman" w:eastAsia="Times New Roman" w:cs="Times New Roman"/>
+                <w:color w:val="1B1C1D"/>
+                <w:sz w:val="24"/>
+                <w:szCs w:val="24"/>
+              </w:rPr>
+              <w:t>Nmap, Hydra, Metasploit, Nessus, OpenVAS</w:t>
+            </w:r>
+          </w:p>
+        </w:tc>
+      </w:tr>
+      <w:tr>
+        <w:tblPrEx>
+          <w:tblCellMar>
+            <w:top w:w="0" w:type="dxa"/>
+            <w:left w:w="0" w:type="dxa"/>
+            <w:bottom w:w="0" w:type="dxa"/>
+            <w:right w:w="0" w:type="dxa"/>
+          </w:tblCellMar>
+        </w:tblPrEx>
+        <w:trPr>
+          <w:tblCellSpacing w:w="15" w:type="dxa"/>
+        </w:trPr>
+        <w:tc>
+          <w:tcPr>
+            <w:tcW w:w="0" w:type="auto"/>
+            <w:tcBorders>
+              <w:top w:val="single" w:color="auto" w:sz="6" w:space="0"/>
+              <w:left w:val="single" w:color="auto" w:sz="6" w:space="0"/>
+              <w:bottom w:val="single" w:color="auto" w:sz="6" w:space="0"/>
+              <w:right w:val="single" w:color="auto" w:sz="6" w:space="0"/>
+            </w:tcBorders>
+            <w:tcMar>
+              <w:top w:w="120" w:type="dxa"/>
+              <w:left w:w="180" w:type="dxa"/>
+              <w:bottom w:w="120" w:type="dxa"/>
+              <w:right w:w="180" w:type="dxa"/>
+            </w:tcMar>
+            <w:vAlign w:val="center"/>
+          </w:tcPr>
+          <w:p>
+            <w:pPr>
+              <w:spacing w:before="100" w:beforeAutospacing="1" w:after="100" w:afterAutospacing="1" w:line="240" w:lineRule="auto"/>
+              <w:rPr>
+                <w:rFonts w:ascii="Times New Roman" w:hAnsi="Times New Roman" w:eastAsia="Times New Roman" w:cs="Times New Roman"/>
+                <w:color w:val="1B1C1D"/>
+                <w:sz w:val="24"/>
+                <w:szCs w:val="24"/>
+              </w:rPr>
+            </w:pPr>
+            <w:r>
+              <w:rPr>
+                <w:rFonts w:ascii="Times New Roman" w:hAnsi="Times New Roman" w:eastAsia="Times New Roman" w:cs="Times New Roman"/>
+                <w:color w:val="1B1C1D"/>
+                <w:sz w:val="24"/>
+                <w:szCs w:val="24"/>
+              </w:rPr>
+              <w:t>5</w:t>
+            </w:r>
+          </w:p>
+        </w:tc>
+        <w:tc>
+          <w:tcPr>
+            <w:tcW w:w="0" w:type="auto"/>
+            <w:tcBorders>
+              <w:top w:val="single" w:color="auto" w:sz="6" w:space="0"/>
+              <w:left w:val="single" w:color="auto" w:sz="6" w:space="0"/>
+              <w:bottom w:val="single" w:color="auto" w:sz="6" w:space="0"/>
+              <w:right w:val="single" w:color="auto" w:sz="6" w:space="0"/>
+            </w:tcBorders>
+            <w:tcMar>
+              <w:top w:w="120" w:type="dxa"/>
+              <w:left w:w="180" w:type="dxa"/>
+              <w:bottom w:w="120" w:type="dxa"/>
+              <w:right w:w="180" w:type="dxa"/>
+            </w:tcMar>
+            <w:vAlign w:val="center"/>
+          </w:tcPr>
+          <w:p>
+            <w:pPr>
+              <w:spacing w:before="100" w:beforeAutospacing="1" w:after="100" w:afterAutospacing="1" w:line="240" w:lineRule="auto"/>
+              <w:rPr>
+                <w:rFonts w:ascii="Times New Roman" w:hAnsi="Times New Roman" w:eastAsia="Times New Roman" w:cs="Times New Roman"/>
+                <w:color w:val="1B1C1D"/>
+                <w:sz w:val="24"/>
+                <w:szCs w:val="24"/>
+              </w:rPr>
+            </w:pPr>
+            <w:r>
+              <w:rPr>
+                <w:rFonts w:ascii="Times New Roman" w:hAnsi="Times New Roman" w:eastAsia="Times New Roman" w:cs="Times New Roman"/>
+                <w:color w:val="1B1C1D"/>
+                <w:sz w:val="24"/>
+                <w:szCs w:val="24"/>
+              </w:rPr>
+              <w:t>Insecure Direct Object References (IDOR)</w:t>
+            </w:r>
+          </w:p>
+        </w:tc>
+        <w:tc>
+          <w:tcPr>
+            <w:tcW w:w="0" w:type="auto"/>
+            <w:tcBorders>
+              <w:top w:val="single" w:color="auto" w:sz="6" w:space="0"/>
+              <w:left w:val="single" w:color="auto" w:sz="6" w:space="0"/>
+              <w:bottom w:val="single" w:color="auto" w:sz="6" w:space="0"/>
+              <w:right w:val="single" w:color="auto" w:sz="6" w:space="0"/>
+            </w:tcBorders>
+            <w:tcMar>
+              <w:top w:w="120" w:type="dxa"/>
+              <w:left w:w="180" w:type="dxa"/>
+              <w:bottom w:w="120" w:type="dxa"/>
+              <w:right w:w="180" w:type="dxa"/>
+            </w:tcMar>
+            <w:vAlign w:val="center"/>
+          </w:tcPr>
+          <w:p>
+            <w:pPr>
+              <w:spacing w:before="100" w:beforeAutospacing="1" w:after="100" w:afterAutospacing="1" w:line="240" w:lineRule="auto"/>
+              <w:rPr>
+                <w:rFonts w:ascii="Times New Roman" w:hAnsi="Times New Roman" w:eastAsia="Times New Roman" w:cs="Times New Roman"/>
+                <w:color w:val="1B1C1D"/>
+                <w:sz w:val="24"/>
+                <w:szCs w:val="24"/>
+              </w:rPr>
+            </w:pPr>
+            <w:r>
+              <w:rPr>
+                <w:rFonts w:ascii="Times New Roman" w:hAnsi="Times New Roman" w:eastAsia="Times New Roman" w:cs="Times New Roman"/>
+                <w:color w:val="1B1C1D"/>
+                <w:sz w:val="24"/>
+                <w:szCs w:val="24"/>
+              </w:rPr>
+              <w:t>Thay đổi tham chiếu ID để truy cập hoặc thao tác dữ liệu của người dùng khác.</w:t>
+            </w:r>
+          </w:p>
+        </w:tc>
+        <w:tc>
+          <w:tcPr>
+            <w:tcW w:w="0" w:type="auto"/>
+            <w:tcBorders>
+              <w:top w:val="single" w:color="auto" w:sz="6" w:space="0"/>
+              <w:left w:val="single" w:color="auto" w:sz="6" w:space="0"/>
+              <w:bottom w:val="single" w:color="auto" w:sz="6" w:space="0"/>
+              <w:right w:val="single" w:color="auto" w:sz="6" w:space="0"/>
+            </w:tcBorders>
+            <w:tcMar>
+              <w:top w:w="120" w:type="dxa"/>
+              <w:left w:w="180" w:type="dxa"/>
+              <w:bottom w:w="120" w:type="dxa"/>
+              <w:right w:w="180" w:type="dxa"/>
+            </w:tcMar>
+            <w:vAlign w:val="center"/>
+          </w:tcPr>
+          <w:p>
+            <w:pPr>
+              <w:spacing w:before="100" w:beforeAutospacing="1" w:after="100" w:afterAutospacing="1" w:line="240" w:lineRule="auto"/>
+              <w:rPr>
+                <w:rFonts w:ascii="Times New Roman" w:hAnsi="Times New Roman" w:eastAsia="Times New Roman" w:cs="Times New Roman"/>
+                <w:color w:val="1B1C1D"/>
+                <w:sz w:val="24"/>
+                <w:szCs w:val="24"/>
+              </w:rPr>
+            </w:pPr>
+            <w:r>
+              <w:rPr>
+                <w:rFonts w:ascii="Times New Roman" w:hAnsi="Times New Roman" w:eastAsia="Times New Roman" w:cs="Times New Roman"/>
+                <w:color w:val="1B1C1D"/>
+                <w:sz w:val="24"/>
+                <w:szCs w:val="24"/>
+              </w:rPr>
+              <w:t>High</w:t>
+            </w:r>
+          </w:p>
+        </w:tc>
+        <w:tc>
+          <w:tcPr>
+            <w:tcW w:w="0" w:type="auto"/>
+            <w:tcBorders>
+              <w:top w:val="single" w:color="auto" w:sz="6" w:space="0"/>
+              <w:left w:val="single" w:color="auto" w:sz="6" w:space="0"/>
+              <w:bottom w:val="single" w:color="auto" w:sz="6" w:space="0"/>
+              <w:right w:val="single" w:color="auto" w:sz="6" w:space="0"/>
+            </w:tcBorders>
+            <w:tcMar>
+              <w:top w:w="120" w:type="dxa"/>
+              <w:left w:w="180" w:type="dxa"/>
+              <w:bottom w:w="120" w:type="dxa"/>
+              <w:right w:w="180" w:type="dxa"/>
+            </w:tcMar>
+            <w:vAlign w:val="center"/>
+          </w:tcPr>
+          <w:p>
+            <w:pPr>
+              <w:spacing w:before="100" w:beforeAutospacing="1" w:after="100" w:afterAutospacing="1" w:line="240" w:lineRule="auto"/>
+              <w:rPr>
+                <w:rFonts w:ascii="Times New Roman" w:hAnsi="Times New Roman" w:eastAsia="Times New Roman" w:cs="Times New Roman"/>
+                <w:color w:val="1B1C1D"/>
+                <w:sz w:val="24"/>
+                <w:szCs w:val="24"/>
+              </w:rPr>
+            </w:pPr>
+            <w:r>
+              <w:rPr>
+                <w:rFonts w:ascii="Times New Roman" w:hAnsi="Times New Roman" w:eastAsia="Times New Roman" w:cs="Times New Roman"/>
+                <w:color w:val="1B1C1D"/>
+                <w:sz w:val="24"/>
+                <w:szCs w:val="24"/>
+              </w:rPr>
+              <w:t>OWASP ZAP, Burp Suite, Acunetix</w:t>
+            </w:r>
+          </w:p>
+        </w:tc>
+      </w:tr>
+      <w:tr>
+        <w:tblPrEx>
+          <w:tblCellMar>
+            <w:top w:w="0" w:type="dxa"/>
+            <w:left w:w="0" w:type="dxa"/>
+            <w:bottom w:w="0" w:type="dxa"/>
+            <w:right w:w="0" w:type="dxa"/>
+          </w:tblCellMar>
+        </w:tblPrEx>
+        <w:trPr>
+          <w:tblCellSpacing w:w="15" w:type="dxa"/>
+        </w:trPr>
+        <w:tc>
+          <w:tcPr>
+            <w:tcW w:w="0" w:type="auto"/>
+            <w:tcBorders>
+              <w:top w:val="single" w:color="auto" w:sz="6" w:space="0"/>
+              <w:left w:val="single" w:color="auto" w:sz="6" w:space="0"/>
+              <w:bottom w:val="single" w:color="auto" w:sz="6" w:space="0"/>
+              <w:right w:val="single" w:color="auto" w:sz="6" w:space="0"/>
+            </w:tcBorders>
+            <w:tcMar>
+              <w:top w:w="120" w:type="dxa"/>
+              <w:left w:w="180" w:type="dxa"/>
+              <w:bottom w:w="120" w:type="dxa"/>
+              <w:right w:w="180" w:type="dxa"/>
+            </w:tcMar>
+            <w:vAlign w:val="center"/>
+          </w:tcPr>
+          <w:p>
+            <w:pPr>
+              <w:spacing w:before="100" w:beforeAutospacing="1" w:after="100" w:afterAutospacing="1" w:line="240" w:lineRule="auto"/>
+              <w:rPr>
+                <w:rFonts w:ascii="Times New Roman" w:hAnsi="Times New Roman" w:eastAsia="Times New Roman" w:cs="Times New Roman"/>
+                <w:color w:val="1B1C1D"/>
+                <w:sz w:val="24"/>
+                <w:szCs w:val="24"/>
+              </w:rPr>
+            </w:pPr>
+            <w:r>
+              <w:rPr>
+                <w:rFonts w:ascii="Times New Roman" w:hAnsi="Times New Roman" w:eastAsia="Times New Roman" w:cs="Times New Roman"/>
+                <w:color w:val="1B1C1D"/>
+                <w:sz w:val="24"/>
+                <w:szCs w:val="24"/>
+              </w:rPr>
+              <w:t>6</w:t>
+            </w:r>
+          </w:p>
+        </w:tc>
+        <w:tc>
+          <w:tcPr>
+            <w:tcW w:w="0" w:type="auto"/>
+            <w:tcBorders>
+              <w:top w:val="single" w:color="auto" w:sz="6" w:space="0"/>
+              <w:left w:val="single" w:color="auto" w:sz="6" w:space="0"/>
+              <w:bottom w:val="single" w:color="auto" w:sz="6" w:space="0"/>
+              <w:right w:val="single" w:color="auto" w:sz="6" w:space="0"/>
+            </w:tcBorders>
+            <w:tcMar>
+              <w:top w:w="120" w:type="dxa"/>
+              <w:left w:w="180" w:type="dxa"/>
+              <w:bottom w:w="120" w:type="dxa"/>
+              <w:right w:w="180" w:type="dxa"/>
+            </w:tcMar>
+            <w:vAlign w:val="center"/>
+          </w:tcPr>
+          <w:p>
+            <w:pPr>
+              <w:spacing w:before="100" w:beforeAutospacing="1" w:after="100" w:afterAutospacing="1" w:line="240" w:lineRule="auto"/>
+              <w:rPr>
+                <w:rFonts w:ascii="Times New Roman" w:hAnsi="Times New Roman" w:eastAsia="Times New Roman" w:cs="Times New Roman"/>
+                <w:color w:val="1B1C1D"/>
+                <w:sz w:val="24"/>
+                <w:szCs w:val="24"/>
+              </w:rPr>
+            </w:pPr>
+            <w:r>
+              <w:rPr>
+                <w:rFonts w:ascii="Times New Roman" w:hAnsi="Times New Roman" w:eastAsia="Times New Roman" w:cs="Times New Roman"/>
+                <w:color w:val="1B1C1D"/>
+                <w:sz w:val="24"/>
+                <w:szCs w:val="24"/>
+              </w:rPr>
+              <w:t>Missing Security Headers</w:t>
+            </w:r>
+          </w:p>
+        </w:tc>
+        <w:tc>
+          <w:tcPr>
+            <w:tcW w:w="0" w:type="auto"/>
+            <w:tcBorders>
+              <w:top w:val="single" w:color="auto" w:sz="6" w:space="0"/>
+              <w:left w:val="single" w:color="auto" w:sz="6" w:space="0"/>
+              <w:bottom w:val="single" w:color="auto" w:sz="6" w:space="0"/>
+              <w:right w:val="single" w:color="auto" w:sz="6" w:space="0"/>
+            </w:tcBorders>
+            <w:tcMar>
+              <w:top w:w="120" w:type="dxa"/>
+              <w:left w:w="180" w:type="dxa"/>
+              <w:bottom w:w="120" w:type="dxa"/>
+              <w:right w:w="180" w:type="dxa"/>
+            </w:tcMar>
+            <w:vAlign w:val="center"/>
+          </w:tcPr>
+          <w:p>
+            <w:pPr>
+              <w:spacing w:before="100" w:beforeAutospacing="1" w:after="100" w:afterAutospacing="1" w:line="240" w:lineRule="auto"/>
+              <w:rPr>
+                <w:rFonts w:ascii="Times New Roman" w:hAnsi="Times New Roman" w:eastAsia="Times New Roman" w:cs="Times New Roman"/>
+                <w:color w:val="1B1C1D"/>
+                <w:sz w:val="24"/>
+                <w:szCs w:val="24"/>
+              </w:rPr>
+            </w:pPr>
+            <w:r>
+              <w:rPr>
+                <w:rFonts w:ascii="Times New Roman" w:hAnsi="Times New Roman" w:eastAsia="Times New Roman" w:cs="Times New Roman"/>
+                <w:color w:val="1B1C1D"/>
+                <w:sz w:val="24"/>
+                <w:szCs w:val="24"/>
+              </w:rPr>
+              <w:t>Thiếu các HTTP Security Headers thiết yếu, tăng rủi ro XSS, Clickjacking, tấn công hạ cấp kết nối.</w:t>
+            </w:r>
+          </w:p>
+        </w:tc>
+        <w:tc>
+          <w:tcPr>
+            <w:tcW w:w="0" w:type="auto"/>
+            <w:tcBorders>
+              <w:top w:val="single" w:color="auto" w:sz="6" w:space="0"/>
+              <w:left w:val="single" w:color="auto" w:sz="6" w:space="0"/>
+              <w:bottom w:val="single" w:color="auto" w:sz="6" w:space="0"/>
+              <w:right w:val="single" w:color="auto" w:sz="6" w:space="0"/>
+            </w:tcBorders>
+            <w:tcMar>
+              <w:top w:w="120" w:type="dxa"/>
+              <w:left w:w="180" w:type="dxa"/>
+              <w:bottom w:w="120" w:type="dxa"/>
+              <w:right w:w="180" w:type="dxa"/>
+            </w:tcMar>
+            <w:vAlign w:val="center"/>
+          </w:tcPr>
+          <w:p>
+            <w:pPr>
+              <w:spacing w:before="100" w:beforeAutospacing="1" w:after="100" w:afterAutospacing="1" w:line="240" w:lineRule="auto"/>
+              <w:rPr>
+                <w:rFonts w:ascii="Times New Roman" w:hAnsi="Times New Roman" w:eastAsia="Times New Roman" w:cs="Times New Roman"/>
+                <w:color w:val="1B1C1D"/>
+                <w:sz w:val="24"/>
+                <w:szCs w:val="24"/>
+              </w:rPr>
+            </w:pPr>
+            <w:r>
+              <w:rPr>
+                <w:rFonts w:ascii="Times New Roman" w:hAnsi="Times New Roman" w:eastAsia="Times New Roman" w:cs="Times New Roman"/>
+                <w:color w:val="1B1C1D"/>
+                <w:sz w:val="24"/>
+                <w:szCs w:val="24"/>
+              </w:rPr>
+              <w:t>Medium</w:t>
+            </w:r>
+          </w:p>
+        </w:tc>
+        <w:tc>
+          <w:tcPr>
+            <w:tcW w:w="0" w:type="auto"/>
+            <w:tcBorders>
+              <w:top w:val="single" w:color="auto" w:sz="6" w:space="0"/>
+              <w:left w:val="single" w:color="auto" w:sz="6" w:space="0"/>
+              <w:bottom w:val="single" w:color="auto" w:sz="6" w:space="0"/>
+              <w:right w:val="single" w:color="auto" w:sz="6" w:space="0"/>
+            </w:tcBorders>
+            <w:tcMar>
+              <w:top w:w="120" w:type="dxa"/>
+              <w:left w:w="180" w:type="dxa"/>
+              <w:bottom w:w="120" w:type="dxa"/>
+              <w:right w:w="180" w:type="dxa"/>
+            </w:tcMar>
+            <w:vAlign w:val="center"/>
+          </w:tcPr>
+          <w:p>
+            <w:pPr>
+              <w:spacing w:before="100" w:beforeAutospacing="1" w:after="100" w:afterAutospacing="1" w:line="240" w:lineRule="auto"/>
+              <w:rPr>
+                <w:rFonts w:ascii="Times New Roman" w:hAnsi="Times New Roman" w:eastAsia="Times New Roman" w:cs="Times New Roman"/>
+                <w:color w:val="1B1C1D"/>
+                <w:sz w:val="24"/>
+                <w:szCs w:val="24"/>
+              </w:rPr>
+            </w:pPr>
+            <w:r>
+              <w:rPr>
+                <w:rFonts w:ascii="Times New Roman" w:hAnsi="Times New Roman" w:eastAsia="Times New Roman" w:cs="Times New Roman"/>
+                <w:color w:val="1B1C1D"/>
+                <w:sz w:val="24"/>
+                <w:szCs w:val="24"/>
+              </w:rPr>
+              <w:t>OWASP ZAP, Burp Suite, SecurityHeaders.com, Nessus, Acunetix</w:t>
+            </w:r>
+          </w:p>
+        </w:tc>
+      </w:tr>
+      <w:tr>
+        <w:tblPrEx>
+          <w:tblCellMar>
+            <w:top w:w="0" w:type="dxa"/>
+            <w:left w:w="0" w:type="dxa"/>
+            <w:bottom w:w="0" w:type="dxa"/>
+            <w:right w:w="0" w:type="dxa"/>
+          </w:tblCellMar>
+        </w:tblPrEx>
+        <w:trPr>
+          <w:tblCellSpacing w:w="15" w:type="dxa"/>
+        </w:trPr>
+        <w:tc>
+          <w:tcPr>
+            <w:tcW w:w="0" w:type="auto"/>
+            <w:tcBorders>
+              <w:top w:val="single" w:color="auto" w:sz="6" w:space="0"/>
+              <w:left w:val="single" w:color="auto" w:sz="6" w:space="0"/>
+              <w:bottom w:val="single" w:color="auto" w:sz="6" w:space="0"/>
+              <w:right w:val="single" w:color="auto" w:sz="6" w:space="0"/>
+            </w:tcBorders>
+            <w:tcMar>
+              <w:top w:w="120" w:type="dxa"/>
+              <w:left w:w="180" w:type="dxa"/>
+              <w:bottom w:w="120" w:type="dxa"/>
+              <w:right w:w="180" w:type="dxa"/>
+            </w:tcMar>
+            <w:vAlign w:val="center"/>
+          </w:tcPr>
+          <w:p>
+            <w:pPr>
+              <w:spacing w:before="100" w:beforeAutospacing="1" w:after="100" w:afterAutospacing="1" w:line="240" w:lineRule="auto"/>
+              <w:rPr>
+                <w:rFonts w:ascii="Times New Roman" w:hAnsi="Times New Roman" w:eastAsia="Times New Roman" w:cs="Times New Roman"/>
+                <w:color w:val="1B1C1D"/>
+                <w:sz w:val="24"/>
+                <w:szCs w:val="24"/>
+              </w:rPr>
+            </w:pPr>
+            <w:r>
+              <w:rPr>
+                <w:rFonts w:ascii="Times New Roman" w:hAnsi="Times New Roman" w:eastAsia="Times New Roman" w:cs="Times New Roman"/>
+                <w:color w:val="1B1C1D"/>
+                <w:sz w:val="24"/>
+                <w:szCs w:val="24"/>
+              </w:rPr>
+              <w:t>7</w:t>
+            </w:r>
+          </w:p>
+        </w:tc>
+        <w:tc>
+          <w:tcPr>
+            <w:tcW w:w="0" w:type="auto"/>
+            <w:tcBorders>
+              <w:top w:val="single" w:color="auto" w:sz="6" w:space="0"/>
+              <w:left w:val="single" w:color="auto" w:sz="6" w:space="0"/>
+              <w:bottom w:val="single" w:color="auto" w:sz="6" w:space="0"/>
+              <w:right w:val="single" w:color="auto" w:sz="6" w:space="0"/>
+            </w:tcBorders>
+            <w:tcMar>
+              <w:top w:w="120" w:type="dxa"/>
+              <w:left w:w="180" w:type="dxa"/>
+              <w:bottom w:w="120" w:type="dxa"/>
+              <w:right w:w="180" w:type="dxa"/>
+            </w:tcMar>
+            <w:vAlign w:val="center"/>
+          </w:tcPr>
+          <w:p>
+            <w:pPr>
+              <w:spacing w:before="100" w:beforeAutospacing="1" w:after="100" w:afterAutospacing="1" w:line="240" w:lineRule="auto"/>
+              <w:rPr>
+                <w:rFonts w:ascii="Times New Roman" w:hAnsi="Times New Roman" w:eastAsia="Times New Roman" w:cs="Times New Roman"/>
+                <w:color w:val="1B1C1D"/>
+                <w:sz w:val="24"/>
+                <w:szCs w:val="24"/>
+              </w:rPr>
+            </w:pPr>
+            <w:r>
+              <w:rPr>
+                <w:rFonts w:ascii="Times New Roman" w:hAnsi="Times New Roman" w:eastAsia="Times New Roman" w:cs="Times New Roman"/>
+                <w:color w:val="1B1C1D"/>
+                <w:sz w:val="24"/>
+                <w:szCs w:val="24"/>
+              </w:rPr>
+              <w:t>Cross-Site Scripting (XSS) (Reflected)</w:t>
+            </w:r>
+          </w:p>
+        </w:tc>
+        <w:tc>
+          <w:tcPr>
+            <w:tcW w:w="0" w:type="auto"/>
+            <w:tcBorders>
+              <w:top w:val="single" w:color="auto" w:sz="6" w:space="0"/>
+              <w:left w:val="single" w:color="auto" w:sz="6" w:space="0"/>
+              <w:bottom w:val="single" w:color="auto" w:sz="6" w:space="0"/>
+              <w:right w:val="single" w:color="auto" w:sz="6" w:space="0"/>
+            </w:tcBorders>
+            <w:tcMar>
+              <w:top w:w="120" w:type="dxa"/>
+              <w:left w:w="180" w:type="dxa"/>
+              <w:bottom w:w="120" w:type="dxa"/>
+              <w:right w:w="180" w:type="dxa"/>
+            </w:tcMar>
+            <w:vAlign w:val="center"/>
+          </w:tcPr>
+          <w:p>
+            <w:pPr>
+              <w:spacing w:before="100" w:beforeAutospacing="1" w:after="100" w:afterAutospacing="1" w:line="240" w:lineRule="auto"/>
+              <w:rPr>
+                <w:rFonts w:ascii="Times New Roman" w:hAnsi="Times New Roman" w:eastAsia="Times New Roman" w:cs="Times New Roman"/>
+                <w:color w:val="1B1C1D"/>
+                <w:sz w:val="24"/>
+                <w:szCs w:val="24"/>
+              </w:rPr>
+            </w:pPr>
+            <w:r>
+              <w:rPr>
+                <w:rFonts w:ascii="Times New Roman" w:hAnsi="Times New Roman" w:eastAsia="Times New Roman" w:cs="Times New Roman"/>
+                <w:color w:val="1B1C1D"/>
+                <w:sz w:val="24"/>
+                <w:szCs w:val="24"/>
+              </w:rPr>
+              <w:t>Chèn mã độc vào trang web, được thực thi trong trình duyệt người dùng, có thể đánh cắp cookie/chiếm quyền phiên.</w:t>
+            </w:r>
+          </w:p>
+        </w:tc>
+        <w:tc>
+          <w:tcPr>
+            <w:tcW w:w="0" w:type="auto"/>
+            <w:tcBorders>
+              <w:top w:val="single" w:color="auto" w:sz="6" w:space="0"/>
+              <w:left w:val="single" w:color="auto" w:sz="6" w:space="0"/>
+              <w:bottom w:val="single" w:color="auto" w:sz="6" w:space="0"/>
+              <w:right w:val="single" w:color="auto" w:sz="6" w:space="0"/>
+            </w:tcBorders>
+            <w:tcMar>
+              <w:top w:w="120" w:type="dxa"/>
+              <w:left w:w="180" w:type="dxa"/>
+              <w:bottom w:w="120" w:type="dxa"/>
+              <w:right w:w="180" w:type="dxa"/>
+            </w:tcMar>
+            <w:vAlign w:val="center"/>
+          </w:tcPr>
+          <w:p>
+            <w:pPr>
+              <w:spacing w:before="100" w:beforeAutospacing="1" w:after="100" w:afterAutospacing="1" w:line="240" w:lineRule="auto"/>
+              <w:rPr>
+                <w:rFonts w:ascii="Times New Roman" w:hAnsi="Times New Roman" w:eastAsia="Times New Roman" w:cs="Times New Roman"/>
+                <w:color w:val="1B1C1D"/>
+                <w:sz w:val="24"/>
+                <w:szCs w:val="24"/>
+              </w:rPr>
+            </w:pPr>
+            <w:r>
+              <w:rPr>
+                <w:rFonts w:ascii="Times New Roman" w:hAnsi="Times New Roman" w:eastAsia="Times New Roman" w:cs="Times New Roman"/>
+                <w:color w:val="1B1C1D"/>
+                <w:sz w:val="24"/>
+                <w:szCs w:val="24"/>
+              </w:rPr>
+              <w:t>Medium</w:t>
+            </w:r>
+          </w:p>
+        </w:tc>
+        <w:tc>
+          <w:tcPr>
+            <w:tcW w:w="0" w:type="auto"/>
+            <w:tcBorders>
+              <w:top w:val="single" w:color="auto" w:sz="6" w:space="0"/>
+              <w:left w:val="single" w:color="auto" w:sz="6" w:space="0"/>
+              <w:bottom w:val="single" w:color="auto" w:sz="6" w:space="0"/>
+              <w:right w:val="single" w:color="auto" w:sz="6" w:space="0"/>
+            </w:tcBorders>
+            <w:tcMar>
+              <w:top w:w="120" w:type="dxa"/>
+              <w:left w:w="180" w:type="dxa"/>
+              <w:bottom w:w="120" w:type="dxa"/>
+              <w:right w:w="180" w:type="dxa"/>
+            </w:tcMar>
+            <w:vAlign w:val="center"/>
+          </w:tcPr>
+          <w:p>
+            <w:pPr>
+              <w:spacing w:before="100" w:beforeAutospacing="1" w:after="100" w:afterAutospacing="1" w:line="240" w:lineRule="auto"/>
+              <w:rPr>
+                <w:rFonts w:ascii="Times New Roman" w:hAnsi="Times New Roman" w:eastAsia="Times New Roman" w:cs="Times New Roman"/>
+                <w:color w:val="1B1C1D"/>
+                <w:sz w:val="24"/>
+                <w:szCs w:val="24"/>
+              </w:rPr>
+            </w:pPr>
+            <w:r>
+              <w:rPr>
+                <w:rFonts w:ascii="Times New Roman" w:hAnsi="Times New Roman" w:eastAsia="Times New Roman" w:cs="Times New Roman"/>
+                <w:color w:val="1B1C1D"/>
+                <w:sz w:val="24"/>
+                <w:szCs w:val="24"/>
+              </w:rPr>
+              <w:t>OWASP ZAP, Burp Suite, Acunetix, Netsparker/Invicti</w:t>
+            </w:r>
+          </w:p>
+        </w:tc>
+      </w:tr>
+      <w:tr>
+        <w:tblPrEx>
+          <w:tblCellMar>
+            <w:top w:w="0" w:type="dxa"/>
+            <w:left w:w="0" w:type="dxa"/>
+            <w:bottom w:w="0" w:type="dxa"/>
+            <w:right w:w="0" w:type="dxa"/>
+          </w:tblCellMar>
+        </w:tblPrEx>
+        <w:trPr>
+          <w:tblCellSpacing w:w="15" w:type="dxa"/>
+        </w:trPr>
+        <w:tc>
+          <w:tcPr>
+            <w:tcW w:w="0" w:type="auto"/>
+            <w:tcBorders>
+              <w:top w:val="single" w:color="auto" w:sz="6" w:space="0"/>
+              <w:left w:val="single" w:color="auto" w:sz="6" w:space="0"/>
+              <w:bottom w:val="single" w:color="auto" w:sz="6" w:space="0"/>
+              <w:right w:val="single" w:color="auto" w:sz="6" w:space="0"/>
+            </w:tcBorders>
+            <w:tcMar>
+              <w:top w:w="120" w:type="dxa"/>
+              <w:left w:w="180" w:type="dxa"/>
+              <w:bottom w:w="120" w:type="dxa"/>
+              <w:right w:w="180" w:type="dxa"/>
+            </w:tcMar>
+            <w:vAlign w:val="center"/>
+          </w:tcPr>
+          <w:p>
+            <w:pPr>
+              <w:spacing w:before="100" w:beforeAutospacing="1" w:after="100" w:afterAutospacing="1" w:line="240" w:lineRule="auto"/>
+              <w:rPr>
+                <w:rFonts w:ascii="Times New Roman" w:hAnsi="Times New Roman" w:eastAsia="Times New Roman" w:cs="Times New Roman"/>
+                <w:color w:val="1B1C1D"/>
+                <w:sz w:val="24"/>
+                <w:szCs w:val="24"/>
+              </w:rPr>
+            </w:pPr>
+            <w:r>
+              <w:rPr>
+                <w:rFonts w:ascii="Times New Roman" w:hAnsi="Times New Roman" w:eastAsia="Times New Roman" w:cs="Times New Roman"/>
+                <w:color w:val="1B1C1D"/>
+                <w:sz w:val="24"/>
+                <w:szCs w:val="24"/>
+              </w:rPr>
+              <w:t>8</w:t>
+            </w:r>
+          </w:p>
+        </w:tc>
+        <w:tc>
+          <w:tcPr>
+            <w:tcW w:w="0" w:type="auto"/>
+            <w:tcBorders>
+              <w:top w:val="single" w:color="auto" w:sz="6" w:space="0"/>
+              <w:left w:val="single" w:color="auto" w:sz="6" w:space="0"/>
+              <w:bottom w:val="single" w:color="auto" w:sz="6" w:space="0"/>
+              <w:right w:val="single" w:color="auto" w:sz="6" w:space="0"/>
+            </w:tcBorders>
+            <w:tcMar>
+              <w:top w:w="120" w:type="dxa"/>
+              <w:left w:w="180" w:type="dxa"/>
+              <w:bottom w:w="120" w:type="dxa"/>
+              <w:right w:w="180" w:type="dxa"/>
+            </w:tcMar>
+            <w:vAlign w:val="center"/>
+          </w:tcPr>
+          <w:p>
+            <w:pPr>
+              <w:spacing w:before="100" w:beforeAutospacing="1" w:after="100" w:afterAutospacing="1" w:line="240" w:lineRule="auto"/>
+              <w:rPr>
+                <w:rFonts w:ascii="Times New Roman" w:hAnsi="Times New Roman" w:eastAsia="Times New Roman" w:cs="Times New Roman"/>
+                <w:color w:val="1B1C1D"/>
+                <w:sz w:val="24"/>
+                <w:szCs w:val="24"/>
+              </w:rPr>
+            </w:pPr>
+            <w:r>
+              <w:rPr>
+                <w:rFonts w:ascii="Times New Roman" w:hAnsi="Times New Roman" w:eastAsia="Times New Roman" w:cs="Times New Roman"/>
+                <w:color w:val="1B1C1D"/>
+                <w:sz w:val="24"/>
+                <w:szCs w:val="24"/>
+              </w:rPr>
+              <w:t>Unsecured / Open Ports</w:t>
+            </w:r>
+          </w:p>
+        </w:tc>
+        <w:tc>
+          <w:tcPr>
+            <w:tcW w:w="0" w:type="auto"/>
+            <w:tcBorders>
+              <w:top w:val="single" w:color="auto" w:sz="6" w:space="0"/>
+              <w:left w:val="single" w:color="auto" w:sz="6" w:space="0"/>
+              <w:bottom w:val="single" w:color="auto" w:sz="6" w:space="0"/>
+              <w:right w:val="single" w:color="auto" w:sz="6" w:space="0"/>
+            </w:tcBorders>
+            <w:tcMar>
+              <w:top w:w="120" w:type="dxa"/>
+              <w:left w:w="180" w:type="dxa"/>
+              <w:bottom w:w="120" w:type="dxa"/>
+              <w:right w:w="180" w:type="dxa"/>
+            </w:tcMar>
+            <w:vAlign w:val="center"/>
+          </w:tcPr>
+          <w:p>
+            <w:pPr>
+              <w:spacing w:before="100" w:beforeAutospacing="1" w:after="100" w:afterAutospacing="1" w:line="240" w:lineRule="auto"/>
+              <w:rPr>
+                <w:rFonts w:ascii="Times New Roman" w:hAnsi="Times New Roman" w:eastAsia="Times New Roman" w:cs="Times New Roman"/>
+                <w:color w:val="1B1C1D"/>
+                <w:sz w:val="24"/>
+                <w:szCs w:val="24"/>
+              </w:rPr>
+            </w:pPr>
+            <w:r>
+              <w:rPr>
+                <w:rFonts w:ascii="Times New Roman" w:hAnsi="Times New Roman" w:eastAsia="Times New Roman" w:cs="Times New Roman"/>
+                <w:color w:val="1B1C1D"/>
+                <w:sz w:val="24"/>
+                <w:szCs w:val="24"/>
+              </w:rPr>
+              <w:t>Các cổng dịch vụ mở không cần thiết, tạo điểm vào tiềm năng cho kẻ tấn công.</w:t>
+            </w:r>
+          </w:p>
+        </w:tc>
+        <w:tc>
+          <w:tcPr>
+            <w:tcW w:w="0" w:type="auto"/>
+            <w:tcBorders>
+              <w:top w:val="single" w:color="auto" w:sz="6" w:space="0"/>
+              <w:left w:val="single" w:color="auto" w:sz="6" w:space="0"/>
+              <w:bottom w:val="single" w:color="auto" w:sz="6" w:space="0"/>
+              <w:right w:val="single" w:color="auto" w:sz="6" w:space="0"/>
+            </w:tcBorders>
+            <w:tcMar>
+              <w:top w:w="120" w:type="dxa"/>
+              <w:left w:w="180" w:type="dxa"/>
+              <w:bottom w:w="120" w:type="dxa"/>
+              <w:right w:w="180" w:type="dxa"/>
+            </w:tcMar>
+            <w:vAlign w:val="center"/>
+          </w:tcPr>
+          <w:p>
+            <w:pPr>
+              <w:spacing w:before="100" w:beforeAutospacing="1" w:after="100" w:afterAutospacing="1" w:line="240" w:lineRule="auto"/>
+              <w:rPr>
+                <w:rFonts w:ascii="Times New Roman" w:hAnsi="Times New Roman" w:eastAsia="Times New Roman" w:cs="Times New Roman"/>
+                <w:color w:val="1B1C1D"/>
+                <w:sz w:val="24"/>
+                <w:szCs w:val="24"/>
+              </w:rPr>
+            </w:pPr>
+            <w:r>
+              <w:rPr>
+                <w:rFonts w:ascii="Times New Roman" w:hAnsi="Times New Roman" w:eastAsia="Times New Roman" w:cs="Times New Roman"/>
+                <w:color w:val="1B1C1D"/>
+                <w:sz w:val="24"/>
+                <w:szCs w:val="24"/>
+              </w:rPr>
+              <w:t>Medium</w:t>
+            </w:r>
+          </w:p>
+        </w:tc>
+        <w:tc>
+          <w:tcPr>
+            <w:tcW w:w="0" w:type="auto"/>
+            <w:tcBorders>
+              <w:top w:val="single" w:color="auto" w:sz="6" w:space="0"/>
+              <w:left w:val="single" w:color="auto" w:sz="6" w:space="0"/>
+              <w:bottom w:val="single" w:color="auto" w:sz="6" w:space="0"/>
+              <w:right w:val="single" w:color="auto" w:sz="6" w:space="0"/>
+            </w:tcBorders>
+            <w:tcMar>
+              <w:top w:w="120" w:type="dxa"/>
+              <w:left w:w="180" w:type="dxa"/>
+              <w:bottom w:w="120" w:type="dxa"/>
+              <w:right w:w="180" w:type="dxa"/>
+            </w:tcMar>
+            <w:vAlign w:val="center"/>
+          </w:tcPr>
+          <w:p>
+            <w:pPr>
+              <w:spacing w:before="100" w:beforeAutospacing="1" w:after="100" w:afterAutospacing="1" w:line="240" w:lineRule="auto"/>
+              <w:rPr>
+                <w:rFonts w:ascii="Times New Roman" w:hAnsi="Times New Roman" w:eastAsia="Times New Roman" w:cs="Times New Roman"/>
+                <w:color w:val="1B1C1D"/>
+                <w:sz w:val="24"/>
+                <w:szCs w:val="24"/>
+              </w:rPr>
+            </w:pPr>
+            <w:r>
+              <w:rPr>
+                <w:rFonts w:ascii="Times New Roman" w:hAnsi="Times New Roman" w:eastAsia="Times New Roman" w:cs="Times New Roman"/>
+                <w:color w:val="1B1C1D"/>
+                <w:sz w:val="24"/>
+                <w:szCs w:val="24"/>
+              </w:rPr>
+              <w:t>Nmap, Fping, Shodan</w:t>
+            </w:r>
+          </w:p>
+        </w:tc>
+      </w:tr>
+      <w:tr>
+        <w:tblPrEx>
+          <w:tblCellMar>
+            <w:top w:w="0" w:type="dxa"/>
+            <w:left w:w="0" w:type="dxa"/>
+            <w:bottom w:w="0" w:type="dxa"/>
+            <w:right w:w="0" w:type="dxa"/>
+          </w:tblCellMar>
+        </w:tblPrEx>
+        <w:trPr>
+          <w:tblCellSpacing w:w="15" w:type="dxa"/>
+        </w:trPr>
+        <w:tc>
+          <w:tcPr>
+            <w:tcW w:w="0" w:type="auto"/>
+            <w:tcBorders>
+              <w:top w:val="single" w:color="auto" w:sz="6" w:space="0"/>
+              <w:left w:val="single" w:color="auto" w:sz="6" w:space="0"/>
+              <w:bottom w:val="single" w:color="auto" w:sz="6" w:space="0"/>
+              <w:right w:val="single" w:color="auto" w:sz="6" w:space="0"/>
+            </w:tcBorders>
+            <w:tcMar>
+              <w:top w:w="120" w:type="dxa"/>
+              <w:left w:w="180" w:type="dxa"/>
+              <w:bottom w:w="120" w:type="dxa"/>
+              <w:right w:w="180" w:type="dxa"/>
+            </w:tcMar>
+            <w:vAlign w:val="center"/>
+          </w:tcPr>
+          <w:p>
+            <w:pPr>
+              <w:spacing w:before="100" w:beforeAutospacing="1" w:after="100" w:afterAutospacing="1" w:line="240" w:lineRule="auto"/>
+              <w:rPr>
+                <w:rFonts w:ascii="Times New Roman" w:hAnsi="Times New Roman" w:eastAsia="Times New Roman" w:cs="Times New Roman"/>
+                <w:color w:val="1B1C1D"/>
+                <w:sz w:val="24"/>
+                <w:szCs w:val="24"/>
+              </w:rPr>
+            </w:pPr>
+            <w:r>
+              <w:rPr>
+                <w:rFonts w:ascii="Times New Roman" w:hAnsi="Times New Roman" w:eastAsia="Times New Roman" w:cs="Times New Roman"/>
+                <w:color w:val="1B1C1D"/>
+                <w:sz w:val="24"/>
+                <w:szCs w:val="24"/>
+              </w:rPr>
+              <w:t>9</w:t>
+            </w:r>
+          </w:p>
+        </w:tc>
+        <w:tc>
+          <w:tcPr>
+            <w:tcW w:w="0" w:type="auto"/>
+            <w:tcBorders>
+              <w:top w:val="single" w:color="auto" w:sz="6" w:space="0"/>
+              <w:left w:val="single" w:color="auto" w:sz="6" w:space="0"/>
+              <w:bottom w:val="single" w:color="auto" w:sz="6" w:space="0"/>
+              <w:right w:val="single" w:color="auto" w:sz="6" w:space="0"/>
+            </w:tcBorders>
+            <w:tcMar>
+              <w:top w:w="120" w:type="dxa"/>
+              <w:left w:w="180" w:type="dxa"/>
+              <w:bottom w:w="120" w:type="dxa"/>
+              <w:right w:w="180" w:type="dxa"/>
+            </w:tcMar>
+            <w:vAlign w:val="center"/>
+          </w:tcPr>
+          <w:p>
+            <w:pPr>
+              <w:spacing w:before="100" w:beforeAutospacing="1" w:after="100" w:afterAutospacing="1" w:line="240" w:lineRule="auto"/>
+              <w:rPr>
+                <w:rFonts w:ascii="Times New Roman" w:hAnsi="Times New Roman" w:eastAsia="Times New Roman" w:cs="Times New Roman"/>
+                <w:color w:val="1B1C1D"/>
+                <w:sz w:val="24"/>
+                <w:szCs w:val="24"/>
+              </w:rPr>
+            </w:pPr>
+            <w:r>
+              <w:rPr>
+                <w:rFonts w:ascii="Times New Roman" w:hAnsi="Times New Roman" w:eastAsia="Times New Roman" w:cs="Times New Roman"/>
+                <w:color w:val="1B1C1D"/>
+                <w:sz w:val="24"/>
+                <w:szCs w:val="24"/>
+              </w:rPr>
+              <w:t>Lộ thông tin máy chủ</w:t>
+            </w:r>
+          </w:p>
+        </w:tc>
+        <w:tc>
+          <w:tcPr>
+            <w:tcW w:w="0" w:type="auto"/>
+            <w:tcBorders>
+              <w:top w:val="single" w:color="auto" w:sz="6" w:space="0"/>
+              <w:left w:val="single" w:color="auto" w:sz="6" w:space="0"/>
+              <w:bottom w:val="single" w:color="auto" w:sz="6" w:space="0"/>
+              <w:right w:val="single" w:color="auto" w:sz="6" w:space="0"/>
+            </w:tcBorders>
+            <w:tcMar>
+              <w:top w:w="120" w:type="dxa"/>
+              <w:left w:w="180" w:type="dxa"/>
+              <w:bottom w:w="120" w:type="dxa"/>
+              <w:right w:w="180" w:type="dxa"/>
+            </w:tcMar>
+            <w:vAlign w:val="center"/>
+          </w:tcPr>
+          <w:p>
+            <w:pPr>
+              <w:spacing w:before="100" w:beforeAutospacing="1" w:after="100" w:afterAutospacing="1" w:line="240" w:lineRule="auto"/>
+              <w:rPr>
+                <w:rFonts w:ascii="Times New Roman" w:hAnsi="Times New Roman" w:eastAsia="Times New Roman" w:cs="Times New Roman"/>
+                <w:color w:val="1B1C1D"/>
+                <w:sz w:val="24"/>
+                <w:szCs w:val="24"/>
+              </w:rPr>
+            </w:pPr>
+            <w:r>
+              <w:rPr>
+                <w:rFonts w:ascii="Times New Roman" w:hAnsi="Times New Roman" w:eastAsia="Times New Roman" w:cs="Times New Roman"/>
+                <w:color w:val="1B1C1D"/>
+                <w:sz w:val="24"/>
+                <w:szCs w:val="24"/>
+              </w:rPr>
+              <w:t>Tiết lộ thông tin cấu hình máy chủ/phần mềm, giúp kẻ tấn công xác định lỗ hổng.</w:t>
+            </w:r>
+          </w:p>
+        </w:tc>
+        <w:tc>
+          <w:tcPr>
+            <w:tcW w:w="0" w:type="auto"/>
+            <w:tcBorders>
+              <w:top w:val="single" w:color="auto" w:sz="6" w:space="0"/>
+              <w:left w:val="single" w:color="auto" w:sz="6" w:space="0"/>
+              <w:bottom w:val="single" w:color="auto" w:sz="6" w:space="0"/>
+              <w:right w:val="single" w:color="auto" w:sz="6" w:space="0"/>
+            </w:tcBorders>
+            <w:tcMar>
+              <w:top w:w="120" w:type="dxa"/>
+              <w:left w:w="180" w:type="dxa"/>
+              <w:bottom w:w="120" w:type="dxa"/>
+              <w:right w:w="180" w:type="dxa"/>
+            </w:tcMar>
+            <w:vAlign w:val="center"/>
+          </w:tcPr>
+          <w:p>
+            <w:pPr>
+              <w:spacing w:before="100" w:beforeAutospacing="1" w:after="100" w:afterAutospacing="1" w:line="240" w:lineRule="auto"/>
+              <w:rPr>
+                <w:rFonts w:ascii="Times New Roman" w:hAnsi="Times New Roman" w:eastAsia="Times New Roman" w:cs="Times New Roman"/>
+                <w:color w:val="1B1C1D"/>
+                <w:sz w:val="24"/>
+                <w:szCs w:val="24"/>
+              </w:rPr>
+            </w:pPr>
+            <w:r>
+              <w:rPr>
+                <w:rFonts w:ascii="Times New Roman" w:hAnsi="Times New Roman" w:eastAsia="Times New Roman" w:cs="Times New Roman"/>
+                <w:color w:val="1B1C1D"/>
+                <w:sz w:val="24"/>
+                <w:szCs w:val="24"/>
+              </w:rPr>
+              <w:t>Low</w:t>
+            </w:r>
+          </w:p>
+        </w:tc>
+        <w:tc>
+          <w:tcPr>
+            <w:tcW w:w="0" w:type="auto"/>
+            <w:tcBorders>
+              <w:top w:val="single" w:color="auto" w:sz="6" w:space="0"/>
+              <w:left w:val="single" w:color="auto" w:sz="6" w:space="0"/>
+              <w:bottom w:val="single" w:color="auto" w:sz="6" w:space="0"/>
+              <w:right w:val="single" w:color="auto" w:sz="6" w:space="0"/>
+            </w:tcBorders>
+            <w:tcMar>
+              <w:top w:w="120" w:type="dxa"/>
+              <w:left w:w="180" w:type="dxa"/>
+              <w:bottom w:w="120" w:type="dxa"/>
+              <w:right w:w="180" w:type="dxa"/>
+            </w:tcMar>
+            <w:vAlign w:val="center"/>
+          </w:tcPr>
+          <w:p>
+            <w:pPr>
+              <w:spacing w:before="100" w:beforeAutospacing="1" w:after="100" w:afterAutospacing="1" w:line="240" w:lineRule="auto"/>
+              <w:rPr>
+                <w:rFonts w:ascii="Times New Roman" w:hAnsi="Times New Roman" w:eastAsia="Times New Roman" w:cs="Times New Roman"/>
+                <w:color w:val="1B1C1D"/>
+                <w:sz w:val="24"/>
+                <w:szCs w:val="24"/>
+              </w:rPr>
+            </w:pPr>
+            <w:r>
+              <w:rPr>
+                <w:rFonts w:ascii="Times New Roman" w:hAnsi="Times New Roman" w:eastAsia="Times New Roman" w:cs="Times New Roman"/>
+                <w:color w:val="1B1C1D"/>
+                <w:sz w:val="24"/>
+                <w:szCs w:val="24"/>
+              </w:rPr>
+              <w:t>Nmap, Whatweb, BuiltWith, HTTP Headers, Google Dorks</w:t>
+            </w:r>
+          </w:p>
+        </w:tc>
+      </w:tr>
+      <w:tr>
+        <w:tblPrEx>
+          <w:tblCellMar>
+            <w:top w:w="0" w:type="dxa"/>
+            <w:left w:w="0" w:type="dxa"/>
+            <w:bottom w:w="0" w:type="dxa"/>
+            <w:right w:w="0" w:type="dxa"/>
+          </w:tblCellMar>
+        </w:tblPrEx>
+        <w:trPr>
+          <w:tblCellSpacing w:w="15" w:type="dxa"/>
+        </w:trPr>
+        <w:tc>
+          <w:tcPr>
+            <w:tcW w:w="0" w:type="auto"/>
+            <w:tcBorders>
+              <w:top w:val="single" w:color="auto" w:sz="6" w:space="0"/>
+              <w:left w:val="single" w:color="auto" w:sz="6" w:space="0"/>
+              <w:bottom w:val="single" w:color="auto" w:sz="6" w:space="0"/>
+              <w:right w:val="single" w:color="auto" w:sz="6" w:space="0"/>
+            </w:tcBorders>
+            <w:tcMar>
+              <w:top w:w="120" w:type="dxa"/>
+              <w:left w:w="180" w:type="dxa"/>
+              <w:bottom w:w="120" w:type="dxa"/>
+              <w:right w:w="180" w:type="dxa"/>
+            </w:tcMar>
+            <w:vAlign w:val="center"/>
+          </w:tcPr>
+          <w:p>
+            <w:pPr>
+              <w:spacing w:before="100" w:beforeAutospacing="1" w:after="100" w:afterAutospacing="1" w:line="240" w:lineRule="auto"/>
+              <w:rPr>
+                <w:rFonts w:ascii="Times New Roman" w:hAnsi="Times New Roman" w:eastAsia="Times New Roman" w:cs="Times New Roman"/>
+                <w:color w:val="1B1C1D"/>
+                <w:sz w:val="24"/>
+                <w:szCs w:val="24"/>
+              </w:rPr>
+            </w:pPr>
+            <w:r>
+              <w:rPr>
+                <w:rFonts w:ascii="Times New Roman" w:hAnsi="Times New Roman" w:eastAsia="Times New Roman" w:cs="Times New Roman"/>
+                <w:color w:val="1B1C1D"/>
+                <w:sz w:val="24"/>
+                <w:szCs w:val="24"/>
+              </w:rPr>
+              <w:t>10</w:t>
+            </w:r>
+          </w:p>
+        </w:tc>
+        <w:tc>
+          <w:tcPr>
+            <w:tcW w:w="0" w:type="auto"/>
+            <w:tcBorders>
+              <w:top w:val="single" w:color="auto" w:sz="6" w:space="0"/>
+              <w:left w:val="single" w:color="auto" w:sz="6" w:space="0"/>
+              <w:bottom w:val="single" w:color="auto" w:sz="6" w:space="0"/>
+              <w:right w:val="single" w:color="auto" w:sz="6" w:space="0"/>
+            </w:tcBorders>
+            <w:tcMar>
+              <w:top w:w="120" w:type="dxa"/>
+              <w:left w:w="180" w:type="dxa"/>
+              <w:bottom w:w="120" w:type="dxa"/>
+              <w:right w:w="180" w:type="dxa"/>
+            </w:tcMar>
+            <w:vAlign w:val="center"/>
+          </w:tcPr>
+          <w:p>
+            <w:pPr>
+              <w:spacing w:before="100" w:beforeAutospacing="1" w:after="100" w:afterAutospacing="1" w:line="240" w:lineRule="auto"/>
+              <w:rPr>
+                <w:rFonts w:ascii="Times New Roman" w:hAnsi="Times New Roman" w:eastAsia="Times New Roman" w:cs="Times New Roman"/>
+                <w:color w:val="1B1C1D"/>
+                <w:sz w:val="24"/>
+                <w:szCs w:val="24"/>
+              </w:rPr>
+            </w:pPr>
+            <w:r>
+              <w:rPr>
+                <w:rFonts w:ascii="Times New Roman" w:hAnsi="Times New Roman" w:eastAsia="Times New Roman" w:cs="Times New Roman"/>
+                <w:color w:val="1B1C1D"/>
+                <w:sz w:val="24"/>
+                <w:szCs w:val="24"/>
+              </w:rPr>
+              <w:t>Information Disclosure in Error Messages</w:t>
+            </w:r>
+          </w:p>
+        </w:tc>
+        <w:tc>
+          <w:tcPr>
+            <w:tcW w:w="0" w:type="auto"/>
+            <w:tcBorders>
+              <w:top w:val="single" w:color="auto" w:sz="6" w:space="0"/>
+              <w:left w:val="single" w:color="auto" w:sz="6" w:space="0"/>
+              <w:bottom w:val="single" w:color="auto" w:sz="6" w:space="0"/>
+              <w:right w:val="single" w:color="auto" w:sz="6" w:space="0"/>
+            </w:tcBorders>
+            <w:tcMar>
+              <w:top w:w="120" w:type="dxa"/>
+              <w:left w:w="180" w:type="dxa"/>
+              <w:bottom w:w="120" w:type="dxa"/>
+              <w:right w:w="180" w:type="dxa"/>
+            </w:tcMar>
+            <w:vAlign w:val="center"/>
+          </w:tcPr>
+          <w:p>
+            <w:pPr>
+              <w:spacing w:before="100" w:beforeAutospacing="1" w:after="100" w:afterAutospacing="1" w:line="240" w:lineRule="auto"/>
+              <w:rPr>
+                <w:rFonts w:ascii="Times New Roman" w:hAnsi="Times New Roman" w:eastAsia="Times New Roman" w:cs="Times New Roman"/>
+                <w:color w:val="1B1C1D"/>
+                <w:sz w:val="24"/>
+                <w:szCs w:val="24"/>
+              </w:rPr>
+            </w:pPr>
+            <w:r>
+              <w:rPr>
+                <w:rFonts w:ascii="Times New Roman" w:hAnsi="Times New Roman" w:eastAsia="Times New Roman" w:cs="Times New Roman"/>
+                <w:color w:val="1B1C1D"/>
+                <w:sz w:val="24"/>
+                <w:szCs w:val="24"/>
+              </w:rPr>
+              <w:t>Hiển thị thông báo lỗi chi tiết, tiết lộ cấu trúc nội bộ hoặc phiên bản phần mềm.</w:t>
+            </w:r>
+          </w:p>
+        </w:tc>
+        <w:tc>
+          <w:tcPr>
+            <w:tcW w:w="0" w:type="auto"/>
+            <w:tcBorders>
+              <w:top w:val="single" w:color="auto" w:sz="6" w:space="0"/>
+              <w:left w:val="single" w:color="auto" w:sz="6" w:space="0"/>
+              <w:bottom w:val="single" w:color="auto" w:sz="6" w:space="0"/>
+              <w:right w:val="single" w:color="auto" w:sz="6" w:space="0"/>
+            </w:tcBorders>
+            <w:tcMar>
+              <w:top w:w="120" w:type="dxa"/>
+              <w:left w:w="180" w:type="dxa"/>
+              <w:bottom w:w="120" w:type="dxa"/>
+              <w:right w:w="180" w:type="dxa"/>
+            </w:tcMar>
+            <w:vAlign w:val="center"/>
+          </w:tcPr>
+          <w:p>
+            <w:pPr>
+              <w:spacing w:before="100" w:beforeAutospacing="1" w:after="100" w:afterAutospacing="1" w:line="240" w:lineRule="auto"/>
+              <w:rPr>
+                <w:rFonts w:ascii="Times New Roman" w:hAnsi="Times New Roman" w:eastAsia="Times New Roman" w:cs="Times New Roman"/>
+                <w:color w:val="1B1C1D"/>
+                <w:sz w:val="24"/>
+                <w:szCs w:val="24"/>
+              </w:rPr>
+            </w:pPr>
+            <w:r>
+              <w:rPr>
+                <w:rFonts w:ascii="Times New Roman" w:hAnsi="Times New Roman" w:eastAsia="Times New Roman" w:cs="Times New Roman"/>
+                <w:color w:val="1B1C1D"/>
+                <w:sz w:val="24"/>
+                <w:szCs w:val="24"/>
+              </w:rPr>
+              <w:t>Low</w:t>
+            </w:r>
+          </w:p>
+        </w:tc>
+        <w:tc>
+          <w:tcPr>
+            <w:tcW w:w="0" w:type="auto"/>
+            <w:tcBorders>
+              <w:top w:val="single" w:color="auto" w:sz="6" w:space="0"/>
+              <w:left w:val="single" w:color="auto" w:sz="6" w:space="0"/>
+              <w:bottom w:val="single" w:color="auto" w:sz="6" w:space="0"/>
+              <w:right w:val="single" w:color="auto" w:sz="6" w:space="0"/>
+            </w:tcBorders>
+            <w:tcMar>
+              <w:top w:w="120" w:type="dxa"/>
+              <w:left w:w="180" w:type="dxa"/>
+              <w:bottom w:w="120" w:type="dxa"/>
+              <w:right w:w="180" w:type="dxa"/>
+            </w:tcMar>
+            <w:vAlign w:val="center"/>
+          </w:tcPr>
+          <w:p>
+            <w:pPr>
+              <w:spacing w:before="100" w:beforeAutospacing="1" w:after="100" w:afterAutospacing="1" w:line="240" w:lineRule="auto"/>
+              <w:rPr>
+                <w:rFonts w:ascii="Times New Roman" w:hAnsi="Times New Roman" w:eastAsia="Times New Roman" w:cs="Times New Roman"/>
+                <w:color w:val="1B1C1D"/>
+                <w:sz w:val="24"/>
+                <w:szCs w:val="24"/>
+              </w:rPr>
+            </w:pPr>
+            <w:r>
+              <w:rPr>
+                <w:rFonts w:ascii="Times New Roman" w:hAnsi="Times New Roman" w:eastAsia="Times New Roman" w:cs="Times New Roman"/>
+                <w:color w:val="1B1C1D"/>
+                <w:sz w:val="24"/>
+                <w:szCs w:val="24"/>
+              </w:rPr>
+              <w:t>OWASP ZAP, Burp Suite</w:t>
+            </w:r>
+          </w:p>
+        </w:tc>
+      </w:tr>
+    </w:tbl>
+    <w:p>
+      <w:pPr>
+        <w:spacing w:after="120" w:line="240" w:lineRule="auto"/>
+        <w:rPr>
+          <w:rFonts w:ascii="Times New Roman" w:hAnsi="Times New Roman" w:eastAsia="Times New Roman" w:cs="Times New Roman"/>
+          <w:color w:val="1B1C1D"/>
+          <w:sz w:val="24"/>
+          <w:szCs w:val="24"/>
+        </w:rPr>
+      </w:pPr>
+    </w:p>
+    <w:p>
+      <w:pPr>
+        <w:spacing w:before="100" w:beforeAutospacing="1" w:after="0" w:line="240" w:lineRule="auto"/>
+        <w:rPr>
+          <w:rFonts w:ascii="Times New Roman" w:hAnsi="Times New Roman" w:eastAsia="Times New Roman" w:cs="Times New Roman"/>
+          <w:color w:val="1B1C1D"/>
+          <w:sz w:val="24"/>
+          <w:szCs w:val="24"/>
+        </w:rPr>
+      </w:pPr>
+      <w:r>
+        <w:rPr>
+          <w:rFonts w:ascii="Times New Roman" w:hAnsi="Times New Roman" w:eastAsia="Times New Roman" w:cs="Times New Roman"/>
+          <w:b/>
+          <w:bCs/>
+          <w:color w:val="1B1C1D"/>
+          <w:sz w:val="24"/>
+          <w:szCs w:val="24"/>
+        </w:rPr>
+        <w:t>Tổng kết lỗ hổng:</w:t>
+      </w:r>
+    </w:p>
+    <w:p>
+      <w:pPr>
+        <w:numPr>
+          <w:numId w:val="0"/>
+        </w:numPr>
+        <w:spacing w:before="100" w:beforeAutospacing="1" w:after="0" w:line="240" w:lineRule="auto"/>
+        <w:ind w:left="-360" w:leftChars="0"/>
+        <w:rPr>
+          <w:rFonts w:ascii="Times New Roman" w:hAnsi="Times New Roman" w:eastAsia="Times New Roman" w:cs="Times New Roman"/>
+          <w:color w:val="1B1C1D"/>
+          <w:sz w:val="24"/>
+          <w:szCs w:val="24"/>
+        </w:rPr>
+      </w:pPr>
+      <w:r>
+        <w:rPr>
+          <w:rFonts w:ascii="Times New Roman" w:hAnsi="Times New Roman" w:eastAsia="Times New Roman" w:cs="Times New Roman"/>
+          <w:b/>
+          <w:bCs/>
+          <w:color w:val="1B1C1D"/>
+          <w:sz w:val="24"/>
+          <w:szCs w:val="24"/>
+        </w:rPr>
+        <w:t>Critical:</w:t>
+      </w:r>
+      <w:r>
+        <w:rPr>
+          <w:rFonts w:ascii="Times New Roman" w:hAnsi="Times New Roman" w:eastAsia="Times New Roman" w:cs="Times New Roman"/>
+          <w:color w:val="1B1C1D"/>
+          <w:sz w:val="24"/>
+          <w:szCs w:val="24"/>
+        </w:rPr>
+        <w:t xml:space="preserve"> 1</w:t>
+      </w:r>
+    </w:p>
+    <w:p>
+      <w:pPr>
+        <w:numPr>
+          <w:numId w:val="0"/>
+        </w:numPr>
+        <w:spacing w:before="100" w:beforeAutospacing="1" w:after="0" w:line="240" w:lineRule="auto"/>
+        <w:ind w:left="-360" w:leftChars="0"/>
+        <w:rPr>
+          <w:rFonts w:ascii="Times New Roman" w:hAnsi="Times New Roman" w:eastAsia="Times New Roman" w:cs="Times New Roman"/>
+          <w:color w:val="1B1C1D"/>
+          <w:sz w:val="24"/>
+          <w:szCs w:val="24"/>
+        </w:rPr>
+      </w:pPr>
+      <w:r>
+        <w:rPr>
+          <w:rFonts w:ascii="Times New Roman" w:hAnsi="Times New Roman" w:eastAsia="Times New Roman" w:cs="Times New Roman"/>
+          <w:b/>
+          <w:bCs/>
+          <w:color w:val="1B1C1D"/>
+          <w:sz w:val="24"/>
+          <w:szCs w:val="24"/>
+        </w:rPr>
+        <w:t>High:</w:t>
+      </w:r>
+      <w:r>
+        <w:rPr>
+          <w:rFonts w:ascii="Times New Roman" w:hAnsi="Times New Roman" w:eastAsia="Times New Roman" w:cs="Times New Roman"/>
+          <w:color w:val="1B1C1D"/>
+          <w:sz w:val="24"/>
+          <w:szCs w:val="24"/>
+        </w:rPr>
+        <w:t xml:space="preserve"> 4</w:t>
+      </w:r>
+    </w:p>
+    <w:p>
+      <w:pPr>
+        <w:numPr>
+          <w:numId w:val="0"/>
+        </w:numPr>
+        <w:spacing w:before="100" w:beforeAutospacing="1" w:after="0" w:line="240" w:lineRule="auto"/>
+        <w:ind w:left="-360" w:leftChars="0"/>
+        <w:rPr>
+          <w:rFonts w:ascii="Times New Roman" w:hAnsi="Times New Roman" w:eastAsia="Times New Roman" w:cs="Times New Roman"/>
+          <w:color w:val="1B1C1D"/>
+          <w:sz w:val="24"/>
+          <w:szCs w:val="24"/>
+        </w:rPr>
+      </w:pPr>
+      <w:r>
+        <w:rPr>
+          <w:rFonts w:ascii="Times New Roman" w:hAnsi="Times New Roman" w:eastAsia="Times New Roman" w:cs="Times New Roman"/>
+          <w:b/>
+          <w:bCs/>
+          <w:color w:val="1B1C1D"/>
+          <w:sz w:val="24"/>
+          <w:szCs w:val="24"/>
+        </w:rPr>
+        <w:t>Medium:</w:t>
+      </w:r>
+      <w:r>
+        <w:rPr>
+          <w:rFonts w:ascii="Times New Roman" w:hAnsi="Times New Roman" w:eastAsia="Times New Roman" w:cs="Times New Roman"/>
+          <w:color w:val="1B1C1D"/>
+          <w:sz w:val="24"/>
+          <w:szCs w:val="24"/>
+        </w:rPr>
+        <w:t xml:space="preserve"> 3</w:t>
+      </w:r>
+    </w:p>
+    <w:p>
+      <w:pPr>
+        <w:numPr>
+          <w:numId w:val="0"/>
+        </w:numPr>
+        <w:spacing w:before="100" w:beforeAutospacing="1" w:after="0" w:line="240" w:lineRule="auto"/>
+        <w:ind w:left="-360" w:leftChars="0"/>
+        <w:rPr>
+          <w:rFonts w:ascii="Times New Roman" w:hAnsi="Times New Roman" w:eastAsia="Times New Roman" w:cs="Times New Roman"/>
+          <w:color w:val="1B1C1D"/>
+          <w:sz w:val="24"/>
+          <w:szCs w:val="24"/>
+        </w:rPr>
+      </w:pPr>
+      <w:r>
+        <w:rPr>
+          <w:rFonts w:ascii="Times New Roman" w:hAnsi="Times New Roman" w:eastAsia="Times New Roman" w:cs="Times New Roman"/>
+          <w:b/>
+          <w:bCs/>
+          <w:color w:val="1B1C1D"/>
+          <w:sz w:val="24"/>
+          <w:szCs w:val="24"/>
+        </w:rPr>
+        <w:t>Low:</w:t>
+      </w:r>
+      <w:r>
+        <w:rPr>
+          <w:rFonts w:ascii="Times New Roman" w:hAnsi="Times New Roman" w:eastAsia="Times New Roman" w:cs="Times New Roman"/>
+          <w:color w:val="1B1C1D"/>
+          <w:sz w:val="24"/>
+          <w:szCs w:val="24"/>
+        </w:rPr>
+        <w:t xml:space="preserve"> 2</w:t>
+      </w:r>
+    </w:p>
+    <w:p>
+      <w:pPr>
+        <w:numPr>
+          <w:numId w:val="0"/>
+        </w:numPr>
+        <w:spacing w:before="100" w:beforeAutospacing="1" w:after="0" w:line="240" w:lineRule="auto"/>
+        <w:ind w:left="-360" w:leftChars="0"/>
+        <w:rPr>
+          <w:rFonts w:ascii="Times New Roman" w:hAnsi="Times New Roman" w:eastAsia="Times New Roman" w:cs="Times New Roman"/>
+          <w:color w:val="1B1C1D"/>
+          <w:sz w:val="24"/>
+          <w:szCs w:val="24"/>
+        </w:rPr>
+      </w:pPr>
       <w:bookmarkStart w:id="0" w:name="_GoBack"/>
       <w:bookmarkEnd w:id="0"/>
+      <w:r>
+        <w:rPr>
+          <w:rFonts w:ascii="Times New Roman" w:hAnsi="Times New Roman" w:eastAsia="Times New Roman" w:cs="Times New Roman"/>
+          <w:b/>
+          <w:bCs/>
+          <w:color w:val="1B1C1D"/>
+          <w:sz w:val="24"/>
+          <w:szCs w:val="24"/>
+        </w:rPr>
+        <w:t>Tổng số lỗ hổng:</w:t>
+      </w:r>
+      <w:r>
+        <w:rPr>
+          <w:rFonts w:ascii="Times New Roman" w:hAnsi="Times New Roman" w:eastAsia="Times New Roman" w:cs="Times New Roman"/>
+          <w:color w:val="1B1C1D"/>
+          <w:sz w:val="24"/>
+          <w:szCs w:val="24"/>
+        </w:rPr>
+        <w:t xml:space="preserve"> 10</w:t>
+      </w:r>
+    </w:p>
+    <w:p>
+      <w:pPr>
+        <w:rPr>
+          <w:rFonts w:hint="default"/>
+          <w:lang w:val="vi-VN"/>
+        </w:rPr>
+      </w:pPr>
     </w:p>
     <w:sectPr>
       <w:pgSz w:w="11906" w:h="16838"/>
@@ -322,7 +2812,7 @@
   <w:docDefaults>
     <w:rPrDefault>
       <w:rPr>
-        <w:rFonts w:asciiTheme="minorHAnsi" w:hAnsiTheme="minorHAnsi" w:eastAsiaTheme="minorEastAsia" w:cstheme="minorBidi"/>
+        <w:rFonts w:ascii="Times New Roman" w:hAnsi="Times New Roman" w:eastAsia="SimSun" w:cs="Times New Roman"/>
       </w:rPr>
     </w:rPrDefault>
     <w:pPrDefault/>

</xml_diff>